<commit_message>
Working on Training Pipeline
Organising the input vectors, conditions and target images.
</commit_message>
<xml_diff>
--- a/docs/details.docx
+++ b/docs/details.docx
@@ -1337,15 +1337,15 @@
           <w:rFonts w:cstheme="minorHAnsi"/>
           <w:sz w:val="24"/>
           <w:szCs w:val="24"/>
-          <w:lang w:val="en-US"/>
-        </w:rPr>
-      </w:pPr>
-      <w:r>
-        <w:rPr>
-          <w:rFonts w:cstheme="minorHAnsi"/>
-          <w:sz w:val="24"/>
-          <w:szCs w:val="24"/>
-          <w:lang w:val="en-US"/>
+          <w:lang w:val="nl-NL"/>
+        </w:rPr>
+      </w:pPr>
+      <w:r>
+        <w:rPr>
+          <w:rFonts w:cstheme="minorHAnsi"/>
+          <w:sz w:val="24"/>
+          <w:szCs w:val="24"/>
+          <w:lang w:val="nl-NL"/>
         </w:rPr>
         <w:t>Zinc Dataset</w:t>
       </w:r>
@@ -1356,17 +1356,59 @@
           <w:rFonts w:cstheme="minorHAnsi"/>
           <w:sz w:val="24"/>
           <w:szCs w:val="24"/>
-          <w:lang w:val="en-US"/>
-        </w:rPr>
-      </w:pPr>
-      <w:r>
-        <w:rPr>
-          <w:rFonts w:cstheme="minorHAnsi"/>
-          <w:sz w:val="24"/>
-          <w:szCs w:val="24"/>
-          <w:lang w:val="en-US"/>
-        </w:rPr>
-        <w:t>https://arxiv.org/pdf/2209.01712.pdf</w:t>
+          <w:lang w:val="nl-NL"/>
+        </w:rPr>
+      </w:pPr>
+      <w:hyperlink r:id="rId7" w:history="1">
+        <w:r>
+          <w:rPr>
+            <w:rStyle w:val="Hyperlink"/>
+            <w:rFonts w:cstheme="minorHAnsi"/>
+            <w:sz w:val="24"/>
+            <w:szCs w:val="24"/>
+            <w:lang w:val="nl-NL"/>
+          </w:rPr>
+          <w:t>https://arxiv.org/pdf/2209.01712.pdf</w:t>
+        </w:r>
+      </w:hyperlink>
+    </w:p>
+    <w:p>
+      <w:pPr>
+        <w:rPr>
+          <w:rFonts w:cstheme="minorHAnsi"/>
+          <w:sz w:val="24"/>
+          <w:szCs w:val="24"/>
+          <w:lang w:val="nl-NL"/>
+        </w:rPr>
+      </w:pPr>
+    </w:p>
+    <w:p>
+      <w:pPr>
+        <w:rPr>
+          <w:rFonts w:cstheme="minorHAnsi"/>
+          <w:sz w:val="24"/>
+          <w:szCs w:val="24"/>
+          <w:lang w:val="nl-NL"/>
+        </w:rPr>
+      </w:pPr>
+    </w:p>
+    <w:p>
+      <w:pPr>
+        <w:rPr>
+          <w:rFonts w:cstheme="minorHAnsi"/>
+          <w:sz w:val="24"/>
+          <w:szCs w:val="24"/>
+          <w:lang w:val="en-US"/>
+        </w:rPr>
+      </w:pPr>
+      <w:r>
+        <w:rPr>
+          <w:rFonts w:cstheme="minorHAnsi"/>
+          <w:sz w:val="24"/>
+          <w:szCs w:val="24"/>
+          <w:lang w:val="en-US"/>
+        </w:rPr>
+        <w:t>CUDA – for optimisation</w:t>
       </w:r>
     </w:p>
     <w:sectPr>

</xml_diff>

<commit_message>
Adding More Features To Visualiser
- Different Clustering methods (KMeans, Agglomerative)
- Different Dimensionality Reduction (PCA, TSNE)
- Single Cluster Evaluation
Need to add elbow method for clustering
</commit_message>
<xml_diff>
--- a/docs/details.docx
+++ b/docs/details.docx
@@ -1672,15 +1672,15 @@
           <w:rFonts w:cstheme="minorHAnsi"/>
           <w:sz w:val="24"/>
           <w:szCs w:val="24"/>
-          <w:lang w:val="en-US"/>
-        </w:rPr>
-      </w:pPr>
-      <w:r>
-        <w:rPr>
-          <w:rFonts w:cstheme="minorHAnsi"/>
-          <w:sz w:val="24"/>
-          <w:szCs w:val="24"/>
-          <w:lang w:val="en-US"/>
+          <w:lang w:val="fr-FR"/>
+        </w:rPr>
+      </w:pPr>
+      <w:r>
+        <w:rPr>
+          <w:rFonts w:cstheme="minorHAnsi"/>
+          <w:sz w:val="24"/>
+          <w:szCs w:val="24"/>
+          <w:lang w:val="fr-FR"/>
         </w:rPr>
         <w:t>T-</w:t>
       </w:r>
@@ -1690,11 +1690,293 @@
           <w:rFonts w:cstheme="minorHAnsi"/>
           <w:sz w:val="24"/>
           <w:szCs w:val="24"/>
-          <w:lang w:val="en-US"/>
+          <w:lang w:val="fr-FR"/>
         </w:rPr>
         <w:t>Sne</w:t>
       </w:r>
       <w:proofErr w:type="spellEnd"/>
+      <w:r>
+        <w:rPr>
+          <w:rFonts w:cstheme="minorHAnsi"/>
+          <w:sz w:val="24"/>
+          <w:szCs w:val="24"/>
+          <w:lang w:val="fr-FR"/>
+        </w:rPr>
+        <w:t xml:space="preserve"> or PCA</w:t>
+      </w:r>
+    </w:p>
+    <w:p>
+      <w:pPr>
+        <w:rPr>
+          <w:rFonts w:cstheme="minorHAnsi"/>
+          <w:sz w:val="24"/>
+          <w:szCs w:val="24"/>
+          <w:lang w:val="fr-FR"/>
+        </w:rPr>
+      </w:pPr>
+    </w:p>
+    <w:p>
+      <w:pPr>
+        <w:rPr>
+          <w:rFonts w:cstheme="minorHAnsi"/>
+          <w:sz w:val="24"/>
+          <w:szCs w:val="24"/>
+        </w:rPr>
+      </w:pPr>
+      <w:r>
+        <w:rPr>
+          <w:rFonts w:cstheme="minorHAnsi"/>
+          <w:sz w:val="24"/>
+          <w:szCs w:val="24"/>
+        </w:rPr>
+        <w:t>PCA is way quicker t</w:t>
+      </w:r>
+      <w:r>
+        <w:rPr>
+          <w:rFonts w:cstheme="minorHAnsi"/>
+          <w:sz w:val="24"/>
+          <w:szCs w:val="24"/>
+        </w:rPr>
+        <w:t xml:space="preserve">o remove dimensions but slower </w:t>
+      </w:r>
+    </w:p>
+    <w:p>
+      <w:pPr>
+        <w:rPr>
+          <w:rFonts w:cstheme="minorHAnsi"/>
+          <w:sz w:val="24"/>
+          <w:szCs w:val="24"/>
+        </w:rPr>
+      </w:pPr>
+    </w:p>
+    <w:p>
+      <w:pPr>
+        <w:rPr>
+          <w:rFonts w:cstheme="minorHAnsi"/>
+          <w:sz w:val="24"/>
+          <w:szCs w:val="24"/>
+        </w:rPr>
+      </w:pPr>
+    </w:p>
+    <w:p>
+      <w:pPr>
+        <w:rPr>
+          <w:rFonts w:cstheme="minorHAnsi"/>
+          <w:sz w:val="24"/>
+          <w:szCs w:val="24"/>
+        </w:rPr>
+      </w:pPr>
+    </w:p>
+    <w:p>
+      <w:pPr>
+        <w:rPr>
+          <w:rFonts w:cstheme="minorHAnsi"/>
+          <w:sz w:val="24"/>
+          <w:szCs w:val="24"/>
+        </w:rPr>
+      </w:pPr>
+    </w:p>
+    <w:p>
+      <w:pPr>
+        <w:rPr>
+          <w:rFonts w:cstheme="minorHAnsi"/>
+          <w:sz w:val="24"/>
+          <w:szCs w:val="24"/>
+          <w:lang w:val="en-US"/>
+        </w:rPr>
+      </w:pPr>
+      <w:r>
+        <w:rPr>
+          <w:rFonts w:cstheme="minorHAnsi"/>
+          <w:sz w:val="24"/>
+          <w:szCs w:val="24"/>
+          <w:lang w:val="en-US"/>
+        </w:rPr>
+        <w:t>Add In Elbow Method For Visualization and clustering</w:t>
+      </w:r>
+    </w:p>
+    <w:p>
+      <w:pPr>
+        <w:rPr>
+          <w:rFonts w:cstheme="minorHAnsi"/>
+          <w:sz w:val="24"/>
+          <w:szCs w:val="24"/>
+          <w:lang w:val="en-US"/>
+        </w:rPr>
+      </w:pPr>
+      <w:proofErr w:type="spellStart"/>
+      <w:r>
+        <w:rPr>
+          <w:rFonts w:cstheme="minorHAnsi"/>
+          <w:sz w:val="24"/>
+          <w:szCs w:val="24"/>
+          <w:lang w:val="en-US"/>
+        </w:rPr>
+        <w:t>KMeans</w:t>
+      </w:r>
+      <w:proofErr w:type="spellEnd"/>
+    </w:p>
+    <w:p>
+      <w:pPr>
+        <w:rPr>
+          <w:rFonts w:cstheme="minorHAnsi"/>
+          <w:sz w:val="24"/>
+          <w:szCs w:val="24"/>
+          <w:lang w:val="en-US"/>
+        </w:rPr>
+      </w:pPr>
+      <w:proofErr w:type="spellStart"/>
+      <w:r>
+        <w:rPr>
+          <w:rFonts w:cstheme="minorHAnsi"/>
+          <w:sz w:val="24"/>
+          <w:szCs w:val="24"/>
+          <w:lang w:val="en-US"/>
+        </w:rPr>
+        <w:t>DBScan</w:t>
+      </w:r>
+      <w:proofErr w:type="spellEnd"/>
+    </w:p>
+    <w:p>
+      <w:pPr>
+        <w:rPr>
+          <w:rFonts w:cstheme="minorHAnsi"/>
+          <w:sz w:val="24"/>
+          <w:szCs w:val="24"/>
+          <w:lang w:val="en-US"/>
+        </w:rPr>
+      </w:pPr>
+      <w:proofErr w:type="spellStart"/>
+      <w:r>
+        <w:rPr>
+          <w:rFonts w:cstheme="minorHAnsi"/>
+          <w:sz w:val="24"/>
+          <w:szCs w:val="24"/>
+          <w:lang w:val="en-US"/>
+        </w:rPr>
+        <w:t>MeanShift</w:t>
+      </w:r>
+      <w:proofErr w:type="spellEnd"/>
+    </w:p>
+    <w:p>
+      <w:hyperlink r:id="rId8" w:anchor="optics" w:history="1">
+        <w:r>
+          <w:rPr>
+            <w:rStyle w:val="std"/>
+            <w:rFonts w:ascii="Segoe UI" w:hAnsi="Segoe UI" w:cs="Segoe UI"/>
+            <w:color w:val="2878A2"/>
+            <w:shd w:val="clear" w:color="auto" w:fill="F0F7FA"/>
+          </w:rPr>
+          <w:t>OPTICS</w:t>
+        </w:r>
+      </w:hyperlink>
+    </w:p>
+    <w:p>
+      <w:r>
+        <w:t>Bisecting-</w:t>
+      </w:r>
+      <w:proofErr w:type="spellStart"/>
+      <w:r>
+        <w:t>KMeans</w:t>
+      </w:r>
+      <w:proofErr w:type="spellEnd"/>
+    </w:p>
+    <w:p/>
+    <w:p/>
+    <w:p>
+      <w:r>
+        <w:t>AUTOMATIC GRAPH SAVING</w:t>
+      </w:r>
+    </w:p>
+    <w:p/>
+    <w:p>
+      <w:r>
+        <w:t>Visualising</w:t>
+      </w:r>
+    </w:p>
+    <w:p>
+      <w:r>
+        <w:t>Dimensionality Reduction</w:t>
+      </w:r>
+    </w:p>
+    <w:p>
+      <w:pPr>
+        <w:pStyle w:val="ListParagraph"/>
+        <w:numPr>
+          <w:ilvl w:val="0"/>
+          <w:numId w:val="1"/>
+        </w:numPr>
+      </w:pPr>
+      <w:r>
+        <w:t>PCA</w:t>
+      </w:r>
+    </w:p>
+    <w:p>
+      <w:pPr>
+        <w:pStyle w:val="ListParagraph"/>
+        <w:numPr>
+          <w:ilvl w:val="0"/>
+          <w:numId w:val="1"/>
+        </w:numPr>
+      </w:pPr>
+      <w:r>
+        <w:t>TSNE</w:t>
+      </w:r>
+    </w:p>
+    <w:p>
+      <w:r>
+        <w:t>Clustering</w:t>
+      </w:r>
+    </w:p>
+    <w:p>
+      <w:pPr>
+        <w:pStyle w:val="ListParagraph"/>
+        <w:numPr>
+          <w:ilvl w:val="0"/>
+          <w:numId w:val="1"/>
+        </w:numPr>
+        <w:rPr>
+          <w:rFonts w:cstheme="minorHAnsi"/>
+          <w:sz w:val="24"/>
+          <w:szCs w:val="24"/>
+          <w:lang w:val="en-US"/>
+        </w:rPr>
+      </w:pPr>
+      <w:proofErr w:type="spellStart"/>
+      <w:r>
+        <w:rPr>
+          <w:rFonts w:cstheme="minorHAnsi"/>
+          <w:sz w:val="24"/>
+          <w:szCs w:val="24"/>
+          <w:lang w:val="en-US"/>
+        </w:rPr>
+        <w:t>Kmeans</w:t>
+      </w:r>
+      <w:proofErr w:type="spellEnd"/>
+    </w:p>
+    <w:p>
+      <w:pPr>
+        <w:pStyle w:val="ListParagraph"/>
+        <w:numPr>
+          <w:ilvl w:val="0"/>
+          <w:numId w:val="1"/>
+        </w:numPr>
+        <w:rPr>
+          <w:rFonts w:cstheme="minorHAnsi"/>
+          <w:sz w:val="24"/>
+          <w:szCs w:val="24"/>
+          <w:lang w:val="en-US"/>
+        </w:rPr>
+      </w:pPr>
+      <w:r>
+        <w:rPr>
+          <w:rFonts w:cstheme="minorHAnsi"/>
+          <w:sz w:val="24"/>
+          <w:szCs w:val="24"/>
+          <w:lang w:val="en-US"/>
+        </w:rPr>
+        <w:t>Agglomerative</w:t>
+      </w:r>
     </w:p>
     <w:sectPr>
       <w:pgSz w:w="11906" w:h="16838"/>
@@ -2306,6 +2588,11 @@
       <w:u w:val="single"/>
     </w:rPr>
   </w:style>
+  <w:style w:type="character" w:customStyle="1" w:styleId="std">
+    <w:name w:val="std"/>
+    <w:basedOn w:val="DefaultParagraphFont"/>
+    <w:rsid w:val="00083F56"/>
+  </w:style>
 </w:styles>
 </file>
 

</xml_diff>

<commit_message>
Adding Integration To Discord
</commit_message>
<xml_diff>
--- a/docs/details.docx
+++ b/docs/details.docx
@@ -3790,6 +3790,63 @@
         </w:rPr>
         <w:t xml:space="preserve">More </w:t>
       </w:r>
+      <w:r>
+        <w:rPr>
+          <w:rFonts w:cstheme="minorHAnsi"/>
+          <w:sz w:val="24"/>
+          <w:szCs w:val="24"/>
+          <w:lang w:val="en-US"/>
+        </w:rPr>
+        <w:t>Visualizations</w:t>
+      </w:r>
+    </w:p>
+    <w:p>
+      <w:pPr>
+        <w:pStyle w:val="ListParagraph"/>
+        <w:numPr>
+          <w:ilvl w:val="0"/>
+          <w:numId w:val="1"/>
+        </w:numPr>
+        <w:rPr>
+          <w:rFonts w:cstheme="minorHAnsi"/>
+          <w:sz w:val="24"/>
+          <w:szCs w:val="24"/>
+          <w:lang w:val="en-US"/>
+        </w:rPr>
+      </w:pPr>
+      <w:r>
+        <w:rPr>
+          <w:rFonts w:cstheme="minorHAnsi"/>
+          <w:sz w:val="24"/>
+          <w:szCs w:val="24"/>
+          <w:lang w:val="en-US"/>
+        </w:rPr>
+        <w:t>Talk Plan</w:t>
+      </w:r>
+    </w:p>
+    <w:p>
+      <w:pPr>
+        <w:pStyle w:val="ListParagraph"/>
+        <w:numPr>
+          <w:ilvl w:val="0"/>
+          <w:numId w:val="1"/>
+        </w:numPr>
+        <w:rPr>
+          <w:rFonts w:cstheme="minorHAnsi"/>
+          <w:sz w:val="24"/>
+          <w:szCs w:val="24"/>
+          <w:lang w:val="en-US"/>
+        </w:rPr>
+      </w:pPr>
+      <w:r>
+        <w:rPr>
+          <w:rFonts w:cstheme="minorHAnsi"/>
+          <w:sz w:val="24"/>
+          <w:szCs w:val="24"/>
+          <w:lang w:val="en-US"/>
+        </w:rPr>
+        <w:t xml:space="preserve">Learning </w:t>
+      </w:r>
       <w:proofErr w:type="spellStart"/>
       <w:r>
         <w:rPr>
@@ -3798,92 +3855,9 @@
           <w:szCs w:val="24"/>
           <w:lang w:val="en-US"/>
         </w:rPr>
-        <w:t>Visualisations</w:t>
+        <w:t>Slurm</w:t>
       </w:r>
       <w:proofErr w:type="spellEnd"/>
-    </w:p>
-    <w:p>
-      <w:pPr>
-        <w:pStyle w:val="ListParagraph"/>
-        <w:numPr>
-          <w:ilvl w:val="0"/>
-          <w:numId w:val="1"/>
-        </w:numPr>
-        <w:rPr>
-          <w:rFonts w:cstheme="minorHAnsi"/>
-          <w:sz w:val="24"/>
-          <w:szCs w:val="24"/>
-          <w:lang w:val="en-US"/>
-        </w:rPr>
-      </w:pPr>
-      <w:r>
-        <w:rPr>
-          <w:rFonts w:cstheme="minorHAnsi"/>
-          <w:sz w:val="24"/>
-          <w:szCs w:val="24"/>
-          <w:lang w:val="en-US"/>
-        </w:rPr>
-        <w:t>Talk Plan</w:t>
-      </w:r>
-    </w:p>
-    <w:p>
-      <w:pPr>
-        <w:pStyle w:val="ListParagraph"/>
-        <w:numPr>
-          <w:ilvl w:val="0"/>
-          <w:numId w:val="1"/>
-        </w:numPr>
-        <w:rPr>
-          <w:rFonts w:cstheme="minorHAnsi"/>
-          <w:sz w:val="24"/>
-          <w:szCs w:val="24"/>
-          <w:lang w:val="en-US"/>
-        </w:rPr>
-      </w:pPr>
-      <w:r>
-        <w:rPr>
-          <w:rFonts w:cstheme="minorHAnsi"/>
-          <w:sz w:val="24"/>
-          <w:szCs w:val="24"/>
-          <w:lang w:val="en-US"/>
-        </w:rPr>
-        <w:t>Generate Images</w:t>
-      </w:r>
-    </w:p>
-    <w:p>
-      <w:pPr>
-        <w:pStyle w:val="ListParagraph"/>
-        <w:numPr>
-          <w:ilvl w:val="0"/>
-          <w:numId w:val="1"/>
-        </w:numPr>
-        <w:rPr>
-          <w:rFonts w:cstheme="minorHAnsi"/>
-          <w:sz w:val="24"/>
-          <w:szCs w:val="24"/>
-          <w:lang w:val="en-US"/>
-        </w:rPr>
-      </w:pPr>
-      <w:r>
-        <w:rPr>
-          <w:rFonts w:cstheme="minorHAnsi"/>
-          <w:sz w:val="24"/>
-          <w:szCs w:val="24"/>
-          <w:lang w:val="en-US"/>
-        </w:rPr>
-        <w:t xml:space="preserve">Learning </w:t>
-      </w:r>
-      <w:proofErr w:type="spellStart"/>
-      <w:r>
-        <w:rPr>
-          <w:rFonts w:cstheme="minorHAnsi"/>
-          <w:sz w:val="24"/>
-          <w:szCs w:val="24"/>
-          <w:lang w:val="en-US"/>
-        </w:rPr>
-        <w:t>Slurm</w:t>
-      </w:r>
-      <w:proofErr w:type="spellEnd"/>
       <w:r>
         <w:rPr>
           <w:rFonts w:cstheme="minorHAnsi"/>
@@ -3892,6 +3866,78 @@
           <w:lang w:val="en-US"/>
         </w:rPr>
         <w:t>/Baskerville</w:t>
+      </w:r>
+    </w:p>
+    <w:p>
+      <w:pPr>
+        <w:pStyle w:val="ListParagraph"/>
+        <w:numPr>
+          <w:ilvl w:val="0"/>
+          <w:numId w:val="1"/>
+        </w:numPr>
+        <w:rPr>
+          <w:rFonts w:cstheme="minorHAnsi"/>
+          <w:sz w:val="24"/>
+          <w:szCs w:val="24"/>
+          <w:lang w:val="en-US"/>
+        </w:rPr>
+      </w:pPr>
+      <w:r>
+        <w:rPr>
+          <w:rFonts w:cstheme="minorHAnsi"/>
+          <w:sz w:val="24"/>
+          <w:szCs w:val="24"/>
+          <w:lang w:val="en-US"/>
+        </w:rPr>
+        <w:t>Train 2 Models, one small one for showing the VAE generates clear Images</w:t>
+      </w:r>
+    </w:p>
+    <w:p>
+      <w:pPr>
+        <w:pStyle w:val="ListParagraph"/>
+        <w:numPr>
+          <w:ilvl w:val="0"/>
+          <w:numId w:val="1"/>
+        </w:numPr>
+        <w:rPr>
+          <w:rFonts w:cstheme="minorHAnsi"/>
+          <w:sz w:val="24"/>
+          <w:szCs w:val="24"/>
+          <w:lang w:val="en-US"/>
+        </w:rPr>
+      </w:pPr>
+      <w:r>
+        <w:rPr>
+          <w:rFonts w:cstheme="minorHAnsi"/>
+          <w:sz w:val="24"/>
+          <w:szCs w:val="24"/>
+          <w:lang w:val="en-US"/>
+        </w:rPr>
+        <w:t>Train a second on the full dataset overnight to show it can learn</w:t>
+      </w:r>
+    </w:p>
+    <w:p>
+      <w:pPr>
+        <w:pStyle w:val="ListParagraph"/>
+        <w:numPr>
+          <w:ilvl w:val="0"/>
+          <w:numId w:val="1"/>
+        </w:numPr>
+        <w:rPr>
+          <w:rFonts w:cstheme="minorHAnsi"/>
+          <w:sz w:val="24"/>
+          <w:szCs w:val="24"/>
+          <w:lang w:val="en-US"/>
+        </w:rPr>
+      </w:pPr>
+      <w:r>
+        <w:rPr>
+          <w:rFonts w:cstheme="minorHAnsi"/>
+          <w:sz w:val="24"/>
+          <w:szCs w:val="24"/>
+          <w:lang w:val="en-US"/>
+        </w:rPr>
+        <w:t>Generate Example Images</w:t>
       </w:r>
     </w:p>
     <w:sectPr>

</xml_diff>

<commit_message>
Working on data scraping
</commit_message>
<xml_diff>
--- a/docs/details.docx
+++ b/docs/details.docx
@@ -4193,6 +4193,278 @@
           <w:lang w:val="en-US"/>
         </w:rPr>
         <w:t>More Visualizations of Input Embedding and Latent Space</w:t>
+      </w:r>
+    </w:p>
+    <w:p>
+      <w:pPr>
+        <w:rPr>
+          <w:rFonts w:cstheme="minorHAnsi"/>
+          <w:sz w:val="24"/>
+          <w:szCs w:val="24"/>
+          <w:lang w:val="en-US"/>
+        </w:rPr>
+      </w:pPr>
+    </w:p>
+    <w:p>
+      <w:pPr>
+        <w:rPr>
+          <w:rFonts w:cstheme="minorHAnsi"/>
+          <w:sz w:val="24"/>
+          <w:szCs w:val="24"/>
+          <w:lang w:val="en-US"/>
+        </w:rPr>
+      </w:pPr>
+      <w:r>
+        <w:rPr>
+          <w:rFonts w:cstheme="minorHAnsi"/>
+          <w:sz w:val="24"/>
+          <w:szCs w:val="24"/>
+          <w:lang w:val="en-US"/>
+        </w:rPr>
+        <w:t>Make it robust so it works with any dataset</w:t>
+      </w:r>
+    </w:p>
+    <w:p>
+      <w:pPr>
+        <w:rPr>
+          <w:rFonts w:cstheme="minorHAnsi"/>
+          <w:sz w:val="24"/>
+          <w:szCs w:val="24"/>
+          <w:lang w:val="en-US"/>
+        </w:rPr>
+      </w:pPr>
+    </w:p>
+    <w:p>
+      <w:pPr>
+        <w:rPr>
+          <w:rFonts w:cstheme="minorHAnsi"/>
+          <w:sz w:val="24"/>
+          <w:szCs w:val="24"/>
+          <w:lang w:val="en-US"/>
+        </w:rPr>
+      </w:pPr>
+    </w:p>
+    <w:p>
+      <w:pPr>
+        <w:rPr>
+          <w:rFonts w:cstheme="minorHAnsi"/>
+          <w:sz w:val="24"/>
+          <w:szCs w:val="24"/>
+          <w:lang w:val="en-US"/>
+        </w:rPr>
+      </w:pPr>
+    </w:p>
+    <w:p>
+      <w:pPr>
+        <w:rPr>
+          <w:rFonts w:cstheme="minorHAnsi"/>
+          <w:sz w:val="24"/>
+          <w:szCs w:val="24"/>
+          <w:lang w:val="en-US"/>
+        </w:rPr>
+      </w:pPr>
+      <w:r>
+        <w:rPr>
+          <w:rFonts w:cstheme="minorHAnsi"/>
+          <w:sz w:val="24"/>
+          <w:szCs w:val="24"/>
+          <w:lang w:val="en-US"/>
+        </w:rPr>
+        <w:t>To Do</w:t>
+      </w:r>
+    </w:p>
+    <w:p>
+      <w:pPr>
+        <w:pStyle w:val="ListParagraph"/>
+        <w:numPr>
+          <w:ilvl w:val="0"/>
+          <w:numId w:val="1"/>
+        </w:numPr>
+        <w:rPr>
+          <w:rFonts w:cstheme="minorHAnsi"/>
+          <w:sz w:val="24"/>
+          <w:szCs w:val="24"/>
+          <w:lang w:val="en-US"/>
+        </w:rPr>
+      </w:pPr>
+      <w:r>
+        <w:rPr>
+          <w:rFonts w:cstheme="minorHAnsi"/>
+          <w:sz w:val="24"/>
+          <w:szCs w:val="24"/>
+          <w:lang w:val="en-US"/>
+        </w:rPr>
+        <w:t>Build Dataset Builder</w:t>
+      </w:r>
+    </w:p>
+    <w:p>
+      <w:pPr>
+        <w:pStyle w:val="ListParagraph"/>
+        <w:numPr>
+          <w:ilvl w:val="0"/>
+          <w:numId w:val="1"/>
+        </w:numPr>
+        <w:rPr>
+          <w:rFonts w:cstheme="minorHAnsi"/>
+          <w:sz w:val="24"/>
+          <w:szCs w:val="24"/>
+          <w:lang w:val="en-US"/>
+        </w:rPr>
+      </w:pPr>
+      <w:proofErr w:type="spellStart"/>
+      <w:r>
+        <w:rPr>
+          <w:rFonts w:cstheme="minorHAnsi"/>
+          <w:sz w:val="24"/>
+          <w:szCs w:val="24"/>
+          <w:lang w:val="en-US"/>
+        </w:rPr>
+        <w:t>Visualisations</w:t>
+      </w:r>
+      <w:proofErr w:type="spellEnd"/>
+    </w:p>
+    <w:p>
+      <w:pPr>
+        <w:pStyle w:val="ListParagraph"/>
+        <w:numPr>
+          <w:ilvl w:val="0"/>
+          <w:numId w:val="1"/>
+        </w:numPr>
+        <w:rPr>
+          <w:rFonts w:cstheme="minorHAnsi"/>
+          <w:sz w:val="24"/>
+          <w:szCs w:val="24"/>
+          <w:lang w:val="en-US"/>
+        </w:rPr>
+      </w:pPr>
+      <w:r>
+        <w:rPr>
+          <w:rFonts w:cstheme="minorHAnsi"/>
+          <w:sz w:val="24"/>
+          <w:szCs w:val="24"/>
+          <w:lang w:val="en-US"/>
+        </w:rPr>
+        <w:t>Build Custom dataset</w:t>
+      </w:r>
+    </w:p>
+    <w:p>
+      <w:pPr>
+        <w:pStyle w:val="ListParagraph"/>
+        <w:numPr>
+          <w:ilvl w:val="0"/>
+          <w:numId w:val="1"/>
+        </w:numPr>
+        <w:rPr>
+          <w:rFonts w:cstheme="minorHAnsi"/>
+          <w:sz w:val="24"/>
+          <w:szCs w:val="24"/>
+          <w:lang w:val="en-US"/>
+        </w:rPr>
+      </w:pPr>
+      <w:r>
+        <w:rPr>
+          <w:rFonts w:cstheme="minorHAnsi"/>
+          <w:sz w:val="24"/>
+          <w:szCs w:val="24"/>
+          <w:lang w:val="en-US"/>
+        </w:rPr>
+        <w:t>Write Academic Paper</w:t>
+      </w:r>
+    </w:p>
+    <w:p>
+      <w:pPr>
+        <w:pStyle w:val="ListParagraph"/>
+        <w:numPr>
+          <w:ilvl w:val="0"/>
+          <w:numId w:val="1"/>
+        </w:numPr>
+        <w:rPr>
+          <w:rFonts w:cstheme="minorHAnsi"/>
+          <w:sz w:val="24"/>
+          <w:szCs w:val="24"/>
+          <w:lang w:val="en-US"/>
+        </w:rPr>
+      </w:pPr>
+      <w:r>
+        <w:rPr>
+          <w:rFonts w:cstheme="minorHAnsi"/>
+          <w:sz w:val="24"/>
+          <w:szCs w:val="24"/>
+          <w:lang w:val="en-US"/>
+        </w:rPr>
+        <w:t>Input Synthesis</w:t>
+      </w:r>
+    </w:p>
+    <w:p>
+      <w:pPr>
+        <w:pStyle w:val="ListParagraph"/>
+        <w:numPr>
+          <w:ilvl w:val="0"/>
+          <w:numId w:val="1"/>
+        </w:numPr>
+        <w:rPr>
+          <w:rFonts w:cstheme="minorHAnsi"/>
+          <w:sz w:val="24"/>
+          <w:szCs w:val="24"/>
+          <w:lang w:val="en-US"/>
+        </w:rPr>
+      </w:pPr>
+      <w:r>
+        <w:rPr>
+          <w:rFonts w:cstheme="minorHAnsi"/>
+          <w:sz w:val="24"/>
+          <w:szCs w:val="24"/>
+          <w:lang w:val="en-US"/>
+        </w:rPr>
+        <w:t>Images to Smiles</w:t>
+      </w:r>
+    </w:p>
+    <w:p>
+      <w:pPr>
+        <w:pStyle w:val="ListParagraph"/>
+        <w:numPr>
+          <w:ilvl w:val="0"/>
+          <w:numId w:val="1"/>
+        </w:numPr>
+        <w:rPr>
+          <w:rFonts w:cstheme="minorHAnsi"/>
+          <w:sz w:val="24"/>
+          <w:szCs w:val="24"/>
+          <w:lang w:val="en-US"/>
+        </w:rPr>
+      </w:pPr>
+      <w:r>
+        <w:rPr>
+          <w:rFonts w:cstheme="minorHAnsi"/>
+          <w:sz w:val="24"/>
+          <w:szCs w:val="24"/>
+          <w:lang w:val="en-US"/>
+        </w:rPr>
+        <w:t>Full Automatic Pipeline</w:t>
+      </w:r>
+    </w:p>
+    <w:p>
+      <w:pPr>
+        <w:pStyle w:val="ListParagraph"/>
+        <w:numPr>
+          <w:ilvl w:val="0"/>
+          <w:numId w:val="1"/>
+        </w:numPr>
+        <w:rPr>
+          <w:rFonts w:cstheme="minorHAnsi"/>
+          <w:sz w:val="24"/>
+          <w:szCs w:val="24"/>
+          <w:lang w:val="en-US"/>
+        </w:rPr>
+      </w:pPr>
+      <w:r>
+        <w:rPr>
+          <w:rFonts w:cstheme="minorHAnsi"/>
+          <w:sz w:val="24"/>
+          <w:szCs w:val="24"/>
+          <w:lang w:val="en-US"/>
+        </w:rPr>
+        <w:t>UI</w:t>
       </w:r>
     </w:p>
     <w:sectPr>

</xml_diff>

<commit_message>
Working on Write Up and Visualisations
</commit_message>
<xml_diff>
--- a/docs/details.docx
+++ b/docs/details.docx
@@ -296,18 +296,35 @@
         <w:t>Dataset</w:t>
       </w:r>
     </w:p>
-    <w:p>
-      <w:hyperlink r:id="rId5" w:history="1">
-        <w:r>
-          <w:rPr>
-            <w:rStyle w:val="link-annotation-unknown-block-id-612499508"/>
-            <w:color w:val="0000FF"/>
-            <w:u w:val="single"/>
-          </w:rPr>
-          <w:t>https://www.nature.com/articles/s41597-022-01142-7</w:t>
-        </w:r>
-      </w:hyperlink>
-    </w:p>
+    <w:bookmarkStart w:id="0" w:name="_Hlk142568857"/>
+    <w:p>
+      <w:r>
+        <w:fldChar w:fldCharType="begin"/>
+      </w:r>
+      <w:r>
+        <w:instrText>HYPERLINK "https://www.nature.com/articles/s41597-022-01142-7"</w:instrText>
+      </w:r>
+      <w:r>
+        <w:fldChar w:fldCharType="separate"/>
+      </w:r>
+      <w:r>
+        <w:rPr>
+          <w:rStyle w:val="link-annotation-unknown-block-id-612499508"/>
+          <w:color w:val="0000FF"/>
+          <w:u w:val="single"/>
+        </w:rPr>
+        <w:t>https://www.nature.com/articles/s41597-022-01142-7</w:t>
+      </w:r>
+      <w:r>
+        <w:rPr>
+          <w:rStyle w:val="link-annotation-unknown-block-id-612499508"/>
+          <w:color w:val="0000FF"/>
+          <w:u w:val="single"/>
+        </w:rPr>
+        <w:fldChar w:fldCharType="end"/>
+      </w:r>
+    </w:p>
+    <w:bookmarkEnd w:id="0"/>
     <w:p>
       <w:pPr>
         <w:rPr>
@@ -738,9 +755,7 @@
           <w:lang w:val="en-US"/>
         </w:rPr>
       </w:pPr>
-    </w:p>
-    <w:p>
-      <w:pPr>
+      <w:r>
         <w:rPr>
           <w:rFonts w:cstheme="minorHAnsi"/>
           <w:sz w:val="24"/>
@@ -748,10 +763,17 @@
           <w:u w:val="single"/>
           <w:lang w:val="en-US"/>
         </w:rPr>
-      </w:pPr>
-    </w:p>
-    <w:p>
-      <w:pPr>
+        <w:lastRenderedPageBreak/>
+        <w:t>Process</w:t>
+      </w:r>
+    </w:p>
+    <w:p>
+      <w:pPr>
+        <w:pStyle w:val="ListParagraph"/>
+        <w:numPr>
+          <w:ilvl w:val="0"/>
+          <w:numId w:val="1"/>
+        </w:numPr>
         <w:rPr>
           <w:rFonts w:cstheme="minorHAnsi"/>
           <w:sz w:val="24"/>
@@ -760,9 +782,23 @@
           <w:lang w:val="en-US"/>
         </w:rPr>
       </w:pPr>
-    </w:p>
-    <w:p>
-      <w:pPr>
+      <w:r>
+        <w:rPr>
+          <w:rFonts w:cstheme="minorHAnsi"/>
+          <w:sz w:val="24"/>
+          <w:szCs w:val="24"/>
+          <w:lang w:val="en-US"/>
+        </w:rPr>
+        <w:t>Preprocess RDKit Generated Images – Remove Glitched Images</w:t>
+      </w:r>
+    </w:p>
+    <w:p>
+      <w:pPr>
+        <w:pStyle w:val="ListParagraph"/>
+        <w:numPr>
+          <w:ilvl w:val="0"/>
+          <w:numId w:val="1"/>
+        </w:numPr>
         <w:rPr>
           <w:rFonts w:cstheme="minorHAnsi"/>
           <w:sz w:val="24"/>
@@ -771,9 +807,23 @@
           <w:lang w:val="en-US"/>
         </w:rPr>
       </w:pPr>
-    </w:p>
-    <w:p>
-      <w:pPr>
+      <w:r>
+        <w:rPr>
+          <w:rFonts w:cstheme="minorHAnsi"/>
+          <w:sz w:val="24"/>
+          <w:szCs w:val="24"/>
+          <w:lang w:val="en-US"/>
+        </w:rPr>
+        <w:t>Encode Smiles Using Language Model/Vector/Bert</w:t>
+      </w:r>
+    </w:p>
+    <w:p>
+      <w:pPr>
+        <w:pStyle w:val="ListParagraph"/>
+        <w:numPr>
+          <w:ilvl w:val="0"/>
+          <w:numId w:val="1"/>
+        </w:numPr>
         <w:rPr>
           <w:rFonts w:cstheme="minorHAnsi"/>
           <w:sz w:val="24"/>
@@ -787,19 +837,60 @@
           <w:rFonts w:cstheme="minorHAnsi"/>
           <w:sz w:val="24"/>
           <w:szCs w:val="24"/>
+          <w:lang w:val="en-US"/>
+        </w:rPr>
+        <w:t xml:space="preserve">Use Smiles Vector as Input to Variational Autoencoder, </w:t>
+      </w:r>
+      <w:proofErr w:type="spellStart"/>
+      <w:r>
+        <w:rPr>
+          <w:rFonts w:cstheme="minorHAnsi"/>
+          <w:sz w:val="24"/>
+          <w:szCs w:val="24"/>
+          <w:lang w:val="en-US"/>
+        </w:rPr>
+        <w:t>x_train</w:t>
+      </w:r>
+      <w:proofErr w:type="spellEnd"/>
+    </w:p>
+    <w:p>
+      <w:pPr>
+        <w:pStyle w:val="ListParagraph"/>
+        <w:numPr>
+          <w:ilvl w:val="0"/>
+          <w:numId w:val="1"/>
+        </w:numPr>
+        <w:rPr>
+          <w:rFonts w:cstheme="minorHAnsi"/>
+          <w:sz w:val="24"/>
+          <w:szCs w:val="24"/>
           <w:u w:val="single"/>
           <w:lang w:val="en-US"/>
         </w:rPr>
-        <w:t>Process</w:t>
-      </w:r>
-    </w:p>
-    <w:p>
-      <w:pPr>
-        <w:pStyle w:val="ListParagraph"/>
-        <w:numPr>
-          <w:ilvl w:val="0"/>
-          <w:numId w:val="1"/>
-        </w:numPr>
+      </w:pPr>
+      <w:r>
+        <w:rPr>
+          <w:rFonts w:cstheme="minorHAnsi"/>
+          <w:sz w:val="24"/>
+          <w:szCs w:val="24"/>
+          <w:lang w:val="en-US"/>
+        </w:rPr>
+        <w:t xml:space="preserve">Train it off Using RDKit Generated Images as </w:t>
+      </w:r>
+      <w:proofErr w:type="spellStart"/>
+      <w:r>
+        <w:rPr>
+          <w:rFonts w:cstheme="minorHAnsi"/>
+          <w:sz w:val="24"/>
+          <w:szCs w:val="24"/>
+          <w:lang w:val="en-US"/>
+        </w:rPr>
+        <w:t>y_train</w:t>
+      </w:r>
+      <w:proofErr w:type="spellEnd"/>
+    </w:p>
+    <w:p>
+      <w:pPr>
         <w:rPr>
           <w:rFonts w:cstheme="minorHAnsi"/>
           <w:sz w:val="24"/>
@@ -808,15 +899,6 @@
           <w:lang w:val="en-US"/>
         </w:rPr>
       </w:pPr>
-      <w:r>
-        <w:rPr>
-          <w:rFonts w:cstheme="minorHAnsi"/>
-          <w:sz w:val="24"/>
-          <w:szCs w:val="24"/>
-          <w:lang w:val="en-US"/>
-        </w:rPr>
-        <w:t>Preprocess RDKit Generated Images – Remove Glitched Images</w:t>
-      </w:r>
     </w:p>
     <w:p>
       <w:pPr>
@@ -840,16 +922,12 @@
           <w:szCs w:val="24"/>
           <w:lang w:val="en-US"/>
         </w:rPr>
-        <w:t>Encode Smiles Using Language Model/Vector/Bert</w:t>
-      </w:r>
-    </w:p>
-    <w:p>
-      <w:pPr>
-        <w:pStyle w:val="ListParagraph"/>
-        <w:numPr>
-          <w:ilvl w:val="0"/>
-          <w:numId w:val="1"/>
-        </w:numPr>
+        <w:t>Different Perspectives</w:t>
+      </w:r>
+    </w:p>
+    <w:p>
+      <w:pPr>
+        <w:pStyle w:val="ListParagraph"/>
         <w:rPr>
           <w:rFonts w:cstheme="minorHAnsi"/>
           <w:sz w:val="24"/>
@@ -858,50 +936,538 @@
           <w:lang w:val="en-US"/>
         </w:rPr>
       </w:pPr>
-      <w:r>
-        <w:rPr>
-          <w:rFonts w:cstheme="minorHAnsi"/>
-          <w:sz w:val="24"/>
-          <w:szCs w:val="24"/>
-          <w:lang w:val="en-US"/>
-        </w:rPr>
-        <w:t xml:space="preserve">Use Smiles Vector as Input to Variational Autoencoder, </w:t>
-      </w:r>
+    </w:p>
+    <w:p>
+      <w:pPr>
+        <w:pStyle w:val="ListParagraph"/>
+        <w:numPr>
+          <w:ilvl w:val="0"/>
+          <w:numId w:val="1"/>
+        </w:numPr>
+        <w:rPr>
+          <w:rFonts w:cstheme="minorHAnsi"/>
+          <w:sz w:val="24"/>
+          <w:szCs w:val="24"/>
+          <w:lang w:val="en-US"/>
+        </w:rPr>
+      </w:pPr>
+      <w:r>
+        <w:rPr>
+          <w:rFonts w:cstheme="minorHAnsi"/>
+          <w:sz w:val="24"/>
+          <w:szCs w:val="24"/>
+          <w:lang w:val="en-US"/>
+        </w:rPr>
+        <w:t>Remove smiles truncating</w:t>
+      </w:r>
+      <w:r>
+        <w:rPr>
+          <w:rFonts w:cstheme="minorHAnsi"/>
+          <w:sz w:val="24"/>
+          <w:szCs w:val="24"/>
+          <w:lang w:val="en-US"/>
+        </w:rPr>
+        <w:t xml:space="preserve"> names</w:t>
+      </w:r>
+    </w:p>
+    <w:p>
+      <w:pPr>
+        <w:pStyle w:val="ListParagraph"/>
+        <w:rPr>
+          <w:rFonts w:cstheme="minorHAnsi"/>
+          <w:sz w:val="24"/>
+          <w:szCs w:val="24"/>
+          <w:lang w:val="en-US"/>
+        </w:rPr>
+      </w:pPr>
+    </w:p>
+    <w:p>
+      <w:pPr>
+        <w:pStyle w:val="ListParagraph"/>
+        <w:numPr>
+          <w:ilvl w:val="0"/>
+          <w:numId w:val="1"/>
+        </w:numPr>
+        <w:rPr>
+          <w:rFonts w:cstheme="minorHAnsi"/>
+          <w:sz w:val="24"/>
+          <w:szCs w:val="24"/>
+          <w:lang w:val="en-US"/>
+        </w:rPr>
+      </w:pPr>
+      <w:r>
+        <w:rPr>
+          <w:rFonts w:cstheme="minorHAnsi"/>
+          <w:sz w:val="24"/>
+          <w:szCs w:val="24"/>
+          <w:lang w:val="en-US"/>
+        </w:rPr>
+        <w:t>Remove Molecules that Do not Generate Properly</w:t>
+      </w:r>
+    </w:p>
+    <w:p>
+      <w:pPr>
+        <w:rPr>
+          <w:rFonts w:cstheme="minorHAnsi"/>
+          <w:sz w:val="24"/>
+          <w:szCs w:val="24"/>
+          <w:u w:val="single"/>
+          <w:lang w:val="en-US"/>
+        </w:rPr>
+      </w:pPr>
+    </w:p>
+    <w:p>
+      <w:pPr>
+        <w:rPr>
+          <w:rFonts w:cstheme="minorHAnsi"/>
+          <w:sz w:val="24"/>
+          <w:szCs w:val="24"/>
+          <w:u w:val="single"/>
+          <w:lang w:val="en-US"/>
+        </w:rPr>
+      </w:pPr>
+    </w:p>
+    <w:p>
+      <w:pPr>
+        <w:rPr>
+          <w:rFonts w:cstheme="minorHAnsi"/>
+          <w:sz w:val="24"/>
+          <w:szCs w:val="24"/>
+          <w:lang w:val="en-US"/>
+        </w:rPr>
+      </w:pPr>
+      <w:r>
+        <w:rPr>
+          <w:rFonts w:cstheme="minorHAnsi"/>
+          <w:sz w:val="24"/>
+          <w:szCs w:val="24"/>
+          <w:lang w:val="en-US"/>
+        </w:rPr>
+        <w:t>Diffusion Models</w:t>
+      </w:r>
+    </w:p>
+    <w:p>
+      <w:pPr>
+        <w:rPr>
+          <w:rFonts w:cstheme="minorHAnsi"/>
+          <w:sz w:val="24"/>
+          <w:szCs w:val="24"/>
+          <w:lang w:val="en-US"/>
+        </w:rPr>
+      </w:pPr>
+    </w:p>
+    <w:p>
+      <w:pPr>
+        <w:rPr>
+          <w:rFonts w:cstheme="minorHAnsi"/>
+          <w:sz w:val="24"/>
+          <w:szCs w:val="24"/>
+          <w:lang w:val="en-US"/>
+        </w:rPr>
+      </w:pPr>
+    </w:p>
+    <w:p>
+      <w:pPr>
+        <w:rPr>
+          <w:rFonts w:cstheme="minorHAnsi"/>
+          <w:sz w:val="24"/>
+          <w:szCs w:val="24"/>
+          <w:lang w:val="en-US"/>
+        </w:rPr>
+      </w:pPr>
+      <w:r>
+        <w:rPr>
+          <w:rFonts w:cstheme="minorHAnsi"/>
+          <w:sz w:val="24"/>
+          <w:szCs w:val="24"/>
+          <w:lang w:val="en-US"/>
+        </w:rPr>
+        <w:t>Smile + Other Information (As Vector)  -&gt; Skeleton (Using VAE)  (loss from RDKit Images)</w:t>
+      </w:r>
+    </w:p>
+    <w:p>
+      <w:pPr>
+        <w:rPr>
+          <w:rFonts w:cstheme="minorHAnsi"/>
+          <w:sz w:val="24"/>
+          <w:szCs w:val="24"/>
+          <w:lang w:val="en-US"/>
+        </w:rPr>
+      </w:pPr>
+      <w:r>
+        <w:rPr>
+          <w:rFonts w:cstheme="minorHAnsi"/>
+          <w:sz w:val="24"/>
+          <w:szCs w:val="24"/>
+          <w:lang w:val="en-US"/>
+        </w:rPr>
+        <w:t xml:space="preserve">Skeleton Image to Smile -&gt; Trained off </w:t>
+      </w:r>
+      <w:r>
+        <w:rPr>
+          <w:rFonts w:cstheme="minorHAnsi"/>
+          <w:sz w:val="24"/>
+          <w:szCs w:val="24"/>
+          <w:lang w:val="en-US"/>
+        </w:rPr>
+        <w:t>RDKit Images</w:t>
+      </w:r>
+    </w:p>
+    <w:p>
+      <w:pPr>
+        <w:rPr>
+          <w:rFonts w:cstheme="minorHAnsi"/>
+          <w:sz w:val="24"/>
+          <w:szCs w:val="24"/>
+          <w:lang w:val="en-US"/>
+        </w:rPr>
+      </w:pPr>
+      <w:r>
+        <w:rPr>
+          <w:rFonts w:cstheme="minorHAnsi"/>
+          <w:sz w:val="24"/>
+          <w:szCs w:val="24"/>
+          <w:lang w:val="en-US"/>
+        </w:rPr>
+        <w:t>Trained</w:t>
+      </w:r>
+    </w:p>
+    <w:p>
+      <w:pPr>
+        <w:rPr>
+          <w:rFonts w:cstheme="minorHAnsi"/>
+          <w:sz w:val="24"/>
+          <w:szCs w:val="24"/>
+          <w:lang w:val="en-US"/>
+        </w:rPr>
+      </w:pPr>
+      <w:r>
+        <w:rPr>
+          <w:rFonts w:cstheme="minorHAnsi"/>
+          <w:sz w:val="24"/>
+          <w:szCs w:val="24"/>
+          <w:lang w:val="en-US"/>
+        </w:rPr>
+        <w:t>Model 1 – Smile to Image Representation</w:t>
+      </w:r>
+    </w:p>
+    <w:p>
+      <w:pPr>
+        <w:rPr>
+          <w:rFonts w:cstheme="minorHAnsi"/>
+          <w:sz w:val="24"/>
+          <w:szCs w:val="24"/>
+          <w:lang w:val="en-US"/>
+        </w:rPr>
+      </w:pPr>
+      <w:r>
+        <w:rPr>
+          <w:rFonts w:cstheme="minorHAnsi"/>
+          <w:sz w:val="24"/>
+          <w:szCs w:val="24"/>
+          <w:lang w:val="en-US"/>
+        </w:rPr>
+        <w:t>Model 2 – Image to Smile Representation</w:t>
+      </w:r>
+    </w:p>
+    <w:p>
+      <w:pPr>
+        <w:rPr>
+          <w:rFonts w:cstheme="minorHAnsi"/>
+          <w:sz w:val="24"/>
+          <w:szCs w:val="24"/>
+          <w:lang w:val="en-US"/>
+        </w:rPr>
+      </w:pPr>
+    </w:p>
+    <w:p>
+      <w:pPr>
+        <w:rPr>
+          <w:rFonts w:cstheme="minorHAnsi"/>
+          <w:sz w:val="24"/>
+          <w:szCs w:val="24"/>
+          <w:lang w:val="en-US"/>
+        </w:rPr>
+      </w:pPr>
+    </w:p>
+    <w:p>
+      <w:pPr>
+        <w:rPr>
+          <w:rFonts w:cstheme="minorHAnsi"/>
+          <w:sz w:val="24"/>
+          <w:szCs w:val="24"/>
+          <w:lang w:val="en-US"/>
+        </w:rPr>
+      </w:pPr>
+    </w:p>
+    <w:p>
+      <w:pPr>
+        <w:rPr>
+          <w:rFonts w:cstheme="minorHAnsi"/>
+          <w:sz w:val="24"/>
+          <w:szCs w:val="24"/>
+          <w:lang w:val="en-US"/>
+        </w:rPr>
+      </w:pPr>
+      <w:r>
+        <w:rPr>
+          <w:rFonts w:cstheme="minorHAnsi"/>
+          <w:sz w:val="24"/>
+          <w:szCs w:val="24"/>
+          <w:lang w:val="en-US"/>
+        </w:rPr>
+        <w:t>Goal, Input a smile with some parameters like make it long and user is generated image of skeletons</w:t>
+      </w:r>
+    </w:p>
+    <w:p>
+      <w:pPr>
+        <w:rPr>
+          <w:rFonts w:cstheme="minorHAnsi"/>
+          <w:sz w:val="24"/>
+          <w:szCs w:val="24"/>
+          <w:lang w:val="en-US"/>
+        </w:rPr>
+      </w:pPr>
+    </w:p>
+    <w:p>
+      <w:pPr>
+        <w:rPr>
+          <w:rFonts w:cstheme="minorHAnsi"/>
+          <w:sz w:val="24"/>
+          <w:szCs w:val="24"/>
+          <w:lang w:val="en-US"/>
+        </w:rPr>
+      </w:pPr>
+    </w:p>
+    <w:p>
+      <w:pPr>
+        <w:rPr>
+          <w:rFonts w:cstheme="minorHAnsi"/>
+          <w:sz w:val="24"/>
+          <w:szCs w:val="24"/>
+          <w:lang w:val="en-US"/>
+        </w:rPr>
+      </w:pPr>
+      <w:r>
+        <w:rPr>
+          <w:rFonts w:cstheme="minorHAnsi"/>
+          <w:sz w:val="24"/>
+          <w:szCs w:val="24"/>
+          <w:lang w:val="en-US"/>
+        </w:rPr>
+        <w:t>Pipeline</w:t>
+      </w:r>
+    </w:p>
+    <w:p>
+      <w:pPr>
+        <w:rPr>
+          <w:rFonts w:cstheme="minorHAnsi"/>
+          <w:sz w:val="24"/>
+          <w:szCs w:val="24"/>
+          <w:lang w:val="en-US"/>
+        </w:rPr>
+      </w:pPr>
+      <w:r>
+        <w:rPr>
+          <w:rFonts w:cstheme="minorHAnsi"/>
+          <w:sz w:val="24"/>
+          <w:szCs w:val="24"/>
+          <w:lang w:val="en-US"/>
+        </w:rPr>
+        <w:t>SMILES Representation -&gt; ChemBERTa or RDKit Pretrained Embedding -&gt; Vector</w:t>
+      </w:r>
+    </w:p>
+    <w:p>
+      <w:pPr>
+        <w:rPr>
+          <w:rFonts w:cstheme="minorHAnsi"/>
+          <w:sz w:val="24"/>
+          <w:szCs w:val="24"/>
+          <w:lang w:val="en-US"/>
+        </w:rPr>
+      </w:pPr>
+      <w:r>
+        <w:rPr>
+          <w:rFonts w:cstheme="minorHAnsi"/>
+          <w:sz w:val="24"/>
+          <w:szCs w:val="24"/>
+          <w:lang w:val="en-US"/>
+        </w:rPr>
+        <w:t>Vector -&gt; Auto-Encoder -&gt; Skeleton (target is RDKit Generated Version) -&gt; Conv Net -&gt; SMILEs</w:t>
+      </w:r>
+    </w:p>
+    <w:p>
+      <w:pPr>
+        <w:rPr>
+          <w:rFonts w:cstheme="minorHAnsi"/>
+          <w:sz w:val="24"/>
+          <w:szCs w:val="24"/>
+          <w:lang w:val="en-US"/>
+        </w:rPr>
+      </w:pPr>
+    </w:p>
+    <w:bookmarkStart w:id="1" w:name="_Hlk141792038"/>
+    <w:p>
+      <w:pPr>
+        <w:rPr>
+          <w:rFonts w:cstheme="minorHAnsi"/>
+          <w:sz w:val="24"/>
+          <w:szCs w:val="24"/>
+          <w:lang w:val="en-US"/>
+        </w:rPr>
+      </w:pPr>
+      <w:r>
+        <w:fldChar w:fldCharType="begin"/>
+      </w:r>
+      <w:r>
+        <w:instrText>HYPERLINK "https://jcheminf.biomedcentral.com/articles/10.1186/s13321-018-0286-7"</w:instrText>
+      </w:r>
+      <w:r>
+        <w:fldChar w:fldCharType="separate"/>
+      </w:r>
+      <w:r>
+        <w:rPr>
+          <w:rStyle w:val="Hyperlink"/>
+          <w:rFonts w:cstheme="minorHAnsi"/>
+          <w:sz w:val="24"/>
+          <w:szCs w:val="24"/>
+          <w:lang w:val="en-US"/>
+        </w:rPr>
+        <w:t>https://jcheminf.biomedcentral.com/articles/10.1186/s13321-018-0286-7</w:t>
+      </w:r>
+      <w:r>
+        <w:rPr>
+          <w:rStyle w:val="Hyperlink"/>
+          <w:rFonts w:cstheme="minorHAnsi"/>
+          <w:sz w:val="24"/>
+          <w:szCs w:val="24"/>
+          <w:lang w:val="en-US"/>
+        </w:rPr>
+        <w:fldChar w:fldCharType="end"/>
+      </w:r>
+    </w:p>
+    <w:bookmarkEnd w:id="1"/>
+    <w:p>
+      <w:pPr>
+        <w:rPr>
+          <w:rFonts w:cstheme="minorHAnsi"/>
+          <w:sz w:val="24"/>
+          <w:szCs w:val="24"/>
+          <w:lang w:val="en-US"/>
+        </w:rPr>
+      </w:pPr>
+    </w:p>
+    <w:p>
+      <w:pPr>
+        <w:rPr>
+          <w:rFonts w:cstheme="minorHAnsi"/>
+          <w:sz w:val="24"/>
+          <w:szCs w:val="24"/>
+          <w:lang w:val="nl-NL"/>
+        </w:rPr>
+      </w:pPr>
       <w:proofErr w:type="spellStart"/>
       <w:r>
         <w:rPr>
           <w:rFonts w:cstheme="minorHAnsi"/>
           <w:sz w:val="24"/>
           <w:szCs w:val="24"/>
-          <w:lang w:val="en-US"/>
-        </w:rPr>
-        <w:t>x_train</w:t>
+          <w:lang w:val="nl-NL"/>
+        </w:rPr>
+        <w:t>Zinc</w:t>
       </w:r>
       <w:proofErr w:type="spellEnd"/>
-    </w:p>
-    <w:p>
-      <w:pPr>
-        <w:pStyle w:val="ListParagraph"/>
-        <w:numPr>
-          <w:ilvl w:val="0"/>
-          <w:numId w:val="1"/>
-        </w:numPr>
-        <w:rPr>
-          <w:rFonts w:cstheme="minorHAnsi"/>
-          <w:sz w:val="24"/>
-          <w:szCs w:val="24"/>
-          <w:u w:val="single"/>
-          <w:lang w:val="en-US"/>
-        </w:rPr>
-      </w:pPr>
-      <w:r>
-        <w:rPr>
-          <w:rFonts w:cstheme="minorHAnsi"/>
-          <w:sz w:val="24"/>
-          <w:szCs w:val="24"/>
-          <w:lang w:val="en-US"/>
-        </w:rPr>
-        <w:t xml:space="preserve">Train it off Using RDKit Generated Images as </w:t>
+      <w:r>
+        <w:rPr>
+          <w:rFonts w:cstheme="minorHAnsi"/>
+          <w:sz w:val="24"/>
+          <w:szCs w:val="24"/>
+          <w:lang w:val="nl-NL"/>
+        </w:rPr>
+        <w:t xml:space="preserve"> Dataset</w:t>
+      </w:r>
+    </w:p>
+    <w:bookmarkStart w:id="2" w:name="_Hlk141792031"/>
+    <w:p>
+      <w:pPr>
+        <w:rPr>
+          <w:rFonts w:cstheme="minorHAnsi"/>
+          <w:sz w:val="24"/>
+          <w:szCs w:val="24"/>
+          <w:lang w:val="nl-NL"/>
+        </w:rPr>
+      </w:pPr>
+      <w:r>
+        <w:fldChar w:fldCharType="begin"/>
+      </w:r>
+      <w:r>
+        <w:rPr>
+          <w:lang w:val="nl-NL"/>
+        </w:rPr>
+        <w:instrText>HYPERLINK "https://arxiv.org/pdf/2209.01712.pdf"</w:instrText>
+      </w:r>
+      <w:r>
+        <w:fldChar w:fldCharType="separate"/>
+      </w:r>
+      <w:r>
+        <w:rPr>
+          <w:rStyle w:val="Hyperlink"/>
+          <w:rFonts w:cstheme="minorHAnsi"/>
+          <w:sz w:val="24"/>
+          <w:szCs w:val="24"/>
+          <w:lang w:val="nl-NL"/>
+        </w:rPr>
+        <w:t>https://arxiv.org/pdf/2209.01712.pdf</w:t>
+      </w:r>
+      <w:r>
+        <w:rPr>
+          <w:rStyle w:val="Hyperlink"/>
+          <w:rFonts w:cstheme="minorHAnsi"/>
+          <w:sz w:val="24"/>
+          <w:szCs w:val="24"/>
+          <w:lang w:val="nl-NL"/>
+        </w:rPr>
+        <w:fldChar w:fldCharType="end"/>
+      </w:r>
+    </w:p>
+    <w:bookmarkEnd w:id="2"/>
+    <w:p>
+      <w:pPr>
+        <w:rPr>
+          <w:rFonts w:cstheme="minorHAnsi"/>
+          <w:sz w:val="24"/>
+          <w:szCs w:val="24"/>
+          <w:lang w:val="nl-NL"/>
+        </w:rPr>
+      </w:pPr>
+    </w:p>
+    <w:p>
+      <w:pPr>
+        <w:rPr>
+          <w:rFonts w:cstheme="minorHAnsi"/>
+          <w:sz w:val="24"/>
+          <w:szCs w:val="24"/>
+          <w:lang w:val="nl-NL"/>
+        </w:rPr>
+      </w:pPr>
+    </w:p>
+    <w:p>
+      <w:pPr>
+        <w:rPr>
+          <w:rFonts w:cstheme="minorHAnsi"/>
+          <w:sz w:val="24"/>
+          <w:szCs w:val="24"/>
+          <w:lang w:val="en-US"/>
+        </w:rPr>
+      </w:pPr>
+      <w:r>
+        <w:rPr>
+          <w:rFonts w:cstheme="minorHAnsi"/>
+          <w:sz w:val="24"/>
+          <w:szCs w:val="24"/>
+          <w:lang w:val="en-US"/>
+        </w:rPr>
+        <w:t xml:space="preserve">CUDA – for </w:t>
       </w:r>
       <w:proofErr w:type="spellStart"/>
       <w:r>
@@ -911,7 +1477,7 @@
           <w:szCs w:val="24"/>
           <w:lang w:val="en-US"/>
         </w:rPr>
-        <w:t>y_train</w:t>
+        <w:t>optimisation</w:t>
       </w:r>
       <w:proofErr w:type="spellEnd"/>
     </w:p>
@@ -921,476 +1487,189 @@
           <w:rFonts w:cstheme="minorHAnsi"/>
           <w:sz w:val="24"/>
           <w:szCs w:val="24"/>
-          <w:u w:val="single"/>
-          <w:lang w:val="en-US"/>
-        </w:rPr>
-      </w:pPr>
-    </w:p>
-    <w:p>
-      <w:pPr>
-        <w:pStyle w:val="ListParagraph"/>
-        <w:numPr>
-          <w:ilvl w:val="0"/>
-          <w:numId w:val="1"/>
-        </w:numPr>
-        <w:rPr>
-          <w:rFonts w:cstheme="minorHAnsi"/>
-          <w:sz w:val="24"/>
-          <w:szCs w:val="24"/>
-          <w:u w:val="single"/>
-          <w:lang w:val="en-US"/>
-        </w:rPr>
-      </w:pPr>
-      <w:r>
-        <w:rPr>
-          <w:rFonts w:cstheme="minorHAnsi"/>
-          <w:sz w:val="24"/>
-          <w:szCs w:val="24"/>
-          <w:lang w:val="en-US"/>
-        </w:rPr>
-        <w:t>Different Perspectives</w:t>
-      </w:r>
-    </w:p>
-    <w:p>
-      <w:pPr>
-        <w:pStyle w:val="ListParagraph"/>
-        <w:rPr>
-          <w:rFonts w:cstheme="minorHAnsi"/>
-          <w:sz w:val="24"/>
-          <w:szCs w:val="24"/>
-          <w:u w:val="single"/>
-          <w:lang w:val="en-US"/>
-        </w:rPr>
-      </w:pPr>
-    </w:p>
-    <w:p>
-      <w:pPr>
-        <w:pStyle w:val="ListParagraph"/>
-        <w:numPr>
-          <w:ilvl w:val="0"/>
-          <w:numId w:val="1"/>
-        </w:numPr>
-        <w:rPr>
-          <w:rFonts w:cstheme="minorHAnsi"/>
-          <w:sz w:val="24"/>
-          <w:szCs w:val="24"/>
-          <w:lang w:val="en-US"/>
-        </w:rPr>
-      </w:pPr>
-      <w:r>
-        <w:rPr>
-          <w:rFonts w:cstheme="minorHAnsi"/>
-          <w:sz w:val="24"/>
-          <w:szCs w:val="24"/>
-          <w:lang w:val="en-US"/>
-        </w:rPr>
-        <w:t>Remove smiles truncating</w:t>
-      </w:r>
-      <w:r>
-        <w:rPr>
-          <w:rFonts w:cstheme="minorHAnsi"/>
-          <w:sz w:val="24"/>
-          <w:szCs w:val="24"/>
-          <w:lang w:val="en-US"/>
-        </w:rPr>
-        <w:t xml:space="preserve"> names</w:t>
-      </w:r>
-    </w:p>
-    <w:p>
-      <w:pPr>
-        <w:pStyle w:val="ListParagraph"/>
-        <w:rPr>
-          <w:rFonts w:cstheme="minorHAnsi"/>
-          <w:sz w:val="24"/>
-          <w:szCs w:val="24"/>
-          <w:lang w:val="en-US"/>
-        </w:rPr>
-      </w:pPr>
-    </w:p>
-    <w:p>
-      <w:pPr>
-        <w:pStyle w:val="ListParagraph"/>
-        <w:numPr>
-          <w:ilvl w:val="0"/>
-          <w:numId w:val="1"/>
-        </w:numPr>
-        <w:rPr>
-          <w:rFonts w:cstheme="minorHAnsi"/>
-          <w:sz w:val="24"/>
-          <w:szCs w:val="24"/>
-          <w:lang w:val="en-US"/>
-        </w:rPr>
-      </w:pPr>
-      <w:r>
-        <w:rPr>
-          <w:rFonts w:cstheme="minorHAnsi"/>
-          <w:sz w:val="24"/>
-          <w:szCs w:val="24"/>
-          <w:lang w:val="en-US"/>
-        </w:rPr>
-        <w:t>Remove Molecules that Do not Generate Properly</w:t>
-      </w:r>
-    </w:p>
-    <w:p>
-      <w:pPr>
-        <w:rPr>
-          <w:rFonts w:cstheme="minorHAnsi"/>
-          <w:sz w:val="24"/>
-          <w:szCs w:val="24"/>
-          <w:u w:val="single"/>
-          <w:lang w:val="en-US"/>
-        </w:rPr>
-      </w:pPr>
-    </w:p>
-    <w:p>
-      <w:pPr>
-        <w:rPr>
-          <w:rFonts w:cstheme="minorHAnsi"/>
-          <w:sz w:val="24"/>
-          <w:szCs w:val="24"/>
-          <w:u w:val="single"/>
-          <w:lang w:val="en-US"/>
-        </w:rPr>
-      </w:pPr>
-    </w:p>
-    <w:p>
-      <w:pPr>
-        <w:rPr>
-          <w:rFonts w:cstheme="minorHAnsi"/>
-          <w:sz w:val="24"/>
-          <w:szCs w:val="24"/>
-          <w:lang w:val="en-US"/>
-        </w:rPr>
-      </w:pPr>
-      <w:r>
-        <w:rPr>
-          <w:rFonts w:cstheme="minorHAnsi"/>
-          <w:sz w:val="24"/>
-          <w:szCs w:val="24"/>
-          <w:lang w:val="en-US"/>
-        </w:rPr>
-        <w:t>Diffusion Models</w:t>
-      </w:r>
-    </w:p>
-    <w:p>
-      <w:pPr>
-        <w:rPr>
-          <w:rFonts w:cstheme="minorHAnsi"/>
-          <w:sz w:val="24"/>
-          <w:szCs w:val="24"/>
-          <w:lang w:val="en-US"/>
-        </w:rPr>
-      </w:pPr>
-    </w:p>
-    <w:p>
-      <w:pPr>
-        <w:rPr>
-          <w:rFonts w:cstheme="minorHAnsi"/>
-          <w:sz w:val="24"/>
-          <w:szCs w:val="24"/>
-          <w:lang w:val="en-US"/>
-        </w:rPr>
-      </w:pPr>
-    </w:p>
-    <w:p>
-      <w:pPr>
-        <w:rPr>
-          <w:rFonts w:cstheme="minorHAnsi"/>
-          <w:sz w:val="24"/>
-          <w:szCs w:val="24"/>
-          <w:lang w:val="en-US"/>
-        </w:rPr>
-      </w:pPr>
-      <w:r>
-        <w:rPr>
-          <w:rFonts w:cstheme="minorHAnsi"/>
-          <w:sz w:val="24"/>
-          <w:szCs w:val="24"/>
-          <w:lang w:val="en-US"/>
-        </w:rPr>
-        <w:t>Smile + Other Information (As Vector)  -&gt; Skeleton (Using VAE)  (loss from RDKit Images)</w:t>
-      </w:r>
-    </w:p>
-    <w:p>
-      <w:pPr>
-        <w:rPr>
-          <w:rFonts w:cstheme="minorHAnsi"/>
-          <w:sz w:val="24"/>
-          <w:szCs w:val="24"/>
-          <w:lang w:val="en-US"/>
-        </w:rPr>
-      </w:pPr>
-      <w:r>
-        <w:rPr>
-          <w:rFonts w:cstheme="minorHAnsi"/>
-          <w:sz w:val="24"/>
-          <w:szCs w:val="24"/>
-          <w:lang w:val="en-US"/>
-        </w:rPr>
-        <w:t xml:space="preserve">Skeleton Image to Smile -&gt; Trained off </w:t>
-      </w:r>
-      <w:r>
-        <w:rPr>
-          <w:rFonts w:cstheme="minorHAnsi"/>
-          <w:sz w:val="24"/>
-          <w:szCs w:val="24"/>
-          <w:lang w:val="en-US"/>
-        </w:rPr>
-        <w:t>RDKit Images</w:t>
-      </w:r>
-    </w:p>
-    <w:p>
-      <w:pPr>
-        <w:rPr>
-          <w:rFonts w:cstheme="minorHAnsi"/>
-          <w:sz w:val="24"/>
-          <w:szCs w:val="24"/>
-          <w:lang w:val="en-US"/>
-        </w:rPr>
-      </w:pPr>
-      <w:r>
-        <w:rPr>
-          <w:rFonts w:cstheme="minorHAnsi"/>
-          <w:sz w:val="24"/>
-          <w:szCs w:val="24"/>
-          <w:lang w:val="en-US"/>
-        </w:rPr>
-        <w:t>Trained</w:t>
-      </w:r>
-    </w:p>
-    <w:p>
-      <w:pPr>
-        <w:rPr>
-          <w:rFonts w:cstheme="minorHAnsi"/>
-          <w:sz w:val="24"/>
-          <w:szCs w:val="24"/>
-          <w:lang w:val="en-US"/>
-        </w:rPr>
-      </w:pPr>
-      <w:r>
-        <w:rPr>
-          <w:rFonts w:cstheme="minorHAnsi"/>
-          <w:sz w:val="24"/>
-          <w:szCs w:val="24"/>
-          <w:lang w:val="en-US"/>
-        </w:rPr>
-        <w:t>Model 1 – Smile to Image Representation</w:t>
-      </w:r>
-    </w:p>
-    <w:p>
-      <w:pPr>
-        <w:rPr>
-          <w:rFonts w:cstheme="minorHAnsi"/>
-          <w:sz w:val="24"/>
-          <w:szCs w:val="24"/>
-          <w:lang w:val="en-US"/>
-        </w:rPr>
-      </w:pPr>
-      <w:r>
-        <w:rPr>
-          <w:rFonts w:cstheme="minorHAnsi"/>
-          <w:sz w:val="24"/>
-          <w:szCs w:val="24"/>
-          <w:lang w:val="en-US"/>
-        </w:rPr>
-        <w:t>Model 2 – Image to Smile Representation</w:t>
-      </w:r>
-    </w:p>
-    <w:p>
-      <w:pPr>
-        <w:rPr>
-          <w:rFonts w:cstheme="minorHAnsi"/>
-          <w:sz w:val="24"/>
-          <w:szCs w:val="24"/>
-          <w:lang w:val="en-US"/>
-        </w:rPr>
-      </w:pPr>
-    </w:p>
-    <w:p>
-      <w:pPr>
-        <w:rPr>
-          <w:rFonts w:cstheme="minorHAnsi"/>
-          <w:sz w:val="24"/>
-          <w:szCs w:val="24"/>
-          <w:lang w:val="en-US"/>
-        </w:rPr>
-      </w:pPr>
-    </w:p>
-    <w:p>
-      <w:pPr>
-        <w:rPr>
-          <w:rFonts w:cstheme="minorHAnsi"/>
-          <w:sz w:val="24"/>
-          <w:szCs w:val="24"/>
-          <w:lang w:val="en-US"/>
-        </w:rPr>
-      </w:pPr>
-    </w:p>
-    <w:p>
-      <w:pPr>
-        <w:rPr>
-          <w:rFonts w:cstheme="minorHAnsi"/>
-          <w:sz w:val="24"/>
-          <w:szCs w:val="24"/>
-          <w:lang w:val="en-US"/>
-        </w:rPr>
-      </w:pPr>
-      <w:r>
-        <w:rPr>
-          <w:rFonts w:cstheme="minorHAnsi"/>
-          <w:sz w:val="24"/>
-          <w:szCs w:val="24"/>
-          <w:lang w:val="en-US"/>
-        </w:rPr>
-        <w:t>Goal, Input a smile with some parameters like make it long and user is generated image of skeletons</w:t>
-      </w:r>
-    </w:p>
-    <w:p>
-      <w:pPr>
-        <w:rPr>
-          <w:rFonts w:cstheme="minorHAnsi"/>
-          <w:sz w:val="24"/>
-          <w:szCs w:val="24"/>
-          <w:lang w:val="en-US"/>
-        </w:rPr>
-      </w:pPr>
-    </w:p>
-    <w:p>
-      <w:pPr>
-        <w:rPr>
-          <w:rFonts w:cstheme="minorHAnsi"/>
-          <w:sz w:val="24"/>
-          <w:szCs w:val="24"/>
-          <w:lang w:val="en-US"/>
-        </w:rPr>
-      </w:pPr>
-    </w:p>
-    <w:p>
-      <w:pPr>
-        <w:rPr>
-          <w:rFonts w:cstheme="minorHAnsi"/>
-          <w:sz w:val="24"/>
-          <w:szCs w:val="24"/>
-          <w:lang w:val="en-US"/>
-        </w:rPr>
-      </w:pPr>
-      <w:r>
-        <w:rPr>
-          <w:rFonts w:cstheme="minorHAnsi"/>
-          <w:sz w:val="24"/>
-          <w:szCs w:val="24"/>
-          <w:lang w:val="en-US"/>
-        </w:rPr>
-        <w:lastRenderedPageBreak/>
-        <w:t>Pipeline</w:t>
-      </w:r>
-    </w:p>
-    <w:p>
-      <w:pPr>
-        <w:rPr>
-          <w:rFonts w:cstheme="minorHAnsi"/>
-          <w:sz w:val="24"/>
-          <w:szCs w:val="24"/>
-          <w:lang w:val="en-US"/>
-        </w:rPr>
-      </w:pPr>
-      <w:r>
-        <w:rPr>
-          <w:rFonts w:cstheme="minorHAnsi"/>
-          <w:sz w:val="24"/>
-          <w:szCs w:val="24"/>
-          <w:lang w:val="en-US"/>
-        </w:rPr>
-        <w:t>SMILES Representation -&gt; ChemBERTa or RDKit Pretrained Embedding -&gt; Vector</w:t>
-      </w:r>
-    </w:p>
-    <w:p>
-      <w:pPr>
-        <w:rPr>
-          <w:rFonts w:cstheme="minorHAnsi"/>
-          <w:sz w:val="24"/>
-          <w:szCs w:val="24"/>
-          <w:lang w:val="en-US"/>
-        </w:rPr>
-      </w:pPr>
-      <w:r>
-        <w:rPr>
-          <w:rFonts w:cstheme="minorHAnsi"/>
-          <w:sz w:val="24"/>
-          <w:szCs w:val="24"/>
-          <w:lang w:val="en-US"/>
-        </w:rPr>
-        <w:t>Vector -&gt; Auto-Encoder -&gt; Skeleton (target is RDKit Generated Version) -&gt; Conv Net -&gt; SMILEs</w:t>
-      </w:r>
-    </w:p>
-    <w:p>
-      <w:pPr>
-        <w:rPr>
-          <w:rFonts w:cstheme="minorHAnsi"/>
-          <w:sz w:val="24"/>
-          <w:szCs w:val="24"/>
-          <w:lang w:val="en-US"/>
-        </w:rPr>
-      </w:pPr>
-    </w:p>
-    <w:bookmarkStart w:id="0" w:name="_Hlk141792038"/>
-    <w:p>
-      <w:pPr>
-        <w:rPr>
-          <w:rFonts w:cstheme="minorHAnsi"/>
-          <w:sz w:val="24"/>
-          <w:szCs w:val="24"/>
-          <w:lang w:val="en-US"/>
-        </w:rPr>
-      </w:pPr>
-      <w:r>
-        <w:fldChar w:fldCharType="begin"/>
-      </w:r>
-      <w:r>
-        <w:instrText>HYPERLINK "https://jcheminf.biomedcentral.com/articles/10.1186/s13321-018-0286-7"</w:instrText>
-      </w:r>
-      <w:r>
-        <w:fldChar w:fldCharType="separate"/>
-      </w:r>
-      <w:r>
-        <w:rPr>
-          <w:rStyle w:val="Hyperlink"/>
-          <w:rFonts w:cstheme="minorHAnsi"/>
-          <w:sz w:val="24"/>
-          <w:szCs w:val="24"/>
-          <w:lang w:val="en-US"/>
-        </w:rPr>
-        <w:t>https://jcheminf.biomedcentral.com/articles/10.1186/s13321-018-0286-7</w:t>
-      </w:r>
-      <w:r>
-        <w:rPr>
-          <w:rStyle w:val="Hyperlink"/>
-          <w:rFonts w:cstheme="minorHAnsi"/>
-          <w:sz w:val="24"/>
-          <w:szCs w:val="24"/>
-          <w:lang w:val="en-US"/>
-        </w:rPr>
-        <w:fldChar w:fldCharType="end"/>
-      </w:r>
-    </w:p>
-    <w:bookmarkEnd w:id="0"/>
-    <w:p>
-      <w:pPr>
-        <w:rPr>
-          <w:rFonts w:cstheme="minorHAnsi"/>
-          <w:sz w:val="24"/>
-          <w:szCs w:val="24"/>
-          <w:lang w:val="en-US"/>
-        </w:rPr>
-      </w:pPr>
-    </w:p>
-    <w:p>
-      <w:pPr>
-        <w:rPr>
-          <w:rFonts w:cstheme="minorHAnsi"/>
-          <w:sz w:val="24"/>
-          <w:szCs w:val="24"/>
-          <w:lang w:val="nl-NL"/>
+          <w:lang w:val="en-US"/>
+        </w:rPr>
+      </w:pPr>
+    </w:p>
+    <w:p>
+      <w:pPr>
+        <w:rPr>
+          <w:rFonts w:cstheme="minorHAnsi"/>
+          <w:sz w:val="24"/>
+          <w:szCs w:val="24"/>
+          <w:lang w:val="en-US"/>
+        </w:rPr>
+      </w:pPr>
+      <w:r>
+        <w:rPr>
+          <w:rFonts w:cstheme="minorHAnsi"/>
+          <w:sz w:val="24"/>
+          <w:szCs w:val="24"/>
+          <w:lang w:val="en-US"/>
+        </w:rPr>
+        <w:t>Vectors not lining up with right file</w:t>
+      </w:r>
+    </w:p>
+    <w:p>
+      <w:pPr>
+        <w:rPr>
+          <w:rFonts w:cstheme="minorHAnsi"/>
+          <w:sz w:val="24"/>
+          <w:szCs w:val="24"/>
+          <w:lang w:val="en-US"/>
+        </w:rPr>
+      </w:pPr>
+    </w:p>
+    <w:p>
+      <w:pPr>
+        <w:rPr>
+          <w:rFonts w:cstheme="minorHAnsi"/>
+          <w:sz w:val="24"/>
+          <w:szCs w:val="24"/>
+          <w:lang w:val="en-US"/>
+        </w:rPr>
+      </w:pPr>
+      <w:r>
+        <w:rPr>
+          <w:rFonts w:cstheme="minorHAnsi"/>
+          <w:sz w:val="24"/>
+          <w:szCs w:val="24"/>
+          <w:lang w:val="en-US"/>
+        </w:rPr>
+        <w:t>Bugs -&gt; Skeletons not generated well</w:t>
+      </w:r>
+    </w:p>
+    <w:p>
+      <w:pPr>
+        <w:rPr>
+          <w:rFonts w:cstheme="minorHAnsi"/>
+          <w:sz w:val="24"/>
+          <w:szCs w:val="24"/>
+          <w:lang w:val="en-US"/>
+        </w:rPr>
+      </w:pPr>
+    </w:p>
+    <w:p>
+      <w:pPr>
+        <w:rPr>
+          <w:rFonts w:cstheme="minorHAnsi"/>
+          <w:sz w:val="24"/>
+          <w:szCs w:val="24"/>
+        </w:rPr>
+      </w:pPr>
+      <w:r>
+        <w:rPr>
+          <w:rFonts w:cstheme="minorHAnsi"/>
+          <w:sz w:val="24"/>
+          <w:szCs w:val="24"/>
+        </w:rPr>
+        <w:t>T-Sne</w:t>
+      </w:r>
+      <w:r>
+        <w:rPr>
+          <w:rFonts w:cstheme="minorHAnsi"/>
+          <w:sz w:val="24"/>
+          <w:szCs w:val="24"/>
+        </w:rPr>
+        <w:t xml:space="preserve"> or PCA</w:t>
+      </w:r>
+    </w:p>
+    <w:p>
+      <w:pPr>
+        <w:rPr>
+          <w:rFonts w:cstheme="minorHAnsi"/>
+          <w:sz w:val="24"/>
+          <w:szCs w:val="24"/>
+        </w:rPr>
+      </w:pPr>
+    </w:p>
+    <w:p>
+      <w:pPr>
+        <w:rPr>
+          <w:rFonts w:cstheme="minorHAnsi"/>
+          <w:sz w:val="24"/>
+          <w:szCs w:val="24"/>
+        </w:rPr>
+      </w:pPr>
+      <w:r>
+        <w:rPr>
+          <w:rFonts w:cstheme="minorHAnsi"/>
+          <w:sz w:val="24"/>
+          <w:szCs w:val="24"/>
+        </w:rPr>
+        <w:t>PCA is way quicker t</w:t>
+      </w:r>
+      <w:r>
+        <w:rPr>
+          <w:rFonts w:cstheme="minorHAnsi"/>
+          <w:sz w:val="24"/>
+          <w:szCs w:val="24"/>
+        </w:rPr>
+        <w:t xml:space="preserve">o remove dimensions but slower </w:t>
+      </w:r>
+    </w:p>
+    <w:p>
+      <w:pPr>
+        <w:rPr>
+          <w:rFonts w:cstheme="minorHAnsi"/>
+          <w:sz w:val="24"/>
+          <w:szCs w:val="24"/>
+        </w:rPr>
+      </w:pPr>
+    </w:p>
+    <w:p>
+      <w:pPr>
+        <w:rPr>
+          <w:rFonts w:cstheme="minorHAnsi"/>
+          <w:sz w:val="24"/>
+          <w:szCs w:val="24"/>
+        </w:rPr>
+      </w:pPr>
+    </w:p>
+    <w:p>
+      <w:pPr>
+        <w:rPr>
+          <w:rFonts w:cstheme="minorHAnsi"/>
+          <w:sz w:val="24"/>
+          <w:szCs w:val="24"/>
+        </w:rPr>
+      </w:pPr>
+    </w:p>
+    <w:p>
+      <w:pPr>
+        <w:rPr>
+          <w:rFonts w:cstheme="minorHAnsi"/>
+          <w:sz w:val="24"/>
+          <w:szCs w:val="24"/>
+        </w:rPr>
+      </w:pPr>
+    </w:p>
+    <w:p>
+      <w:pPr>
+        <w:rPr>
+          <w:rFonts w:cstheme="minorHAnsi"/>
+          <w:sz w:val="24"/>
+          <w:szCs w:val="24"/>
+          <w:lang w:val="en-US"/>
+        </w:rPr>
+      </w:pPr>
+      <w:r>
+        <w:rPr>
+          <w:rFonts w:cstheme="minorHAnsi"/>
+          <w:sz w:val="24"/>
+          <w:szCs w:val="24"/>
+          <w:lang w:val="en-US"/>
+        </w:rPr>
+        <w:t>Add In Elbow Method For Visualization and clustering</w:t>
+      </w:r>
+    </w:p>
+    <w:p>
+      <w:pPr>
+        <w:rPr>
+          <w:rFonts w:cstheme="minorHAnsi"/>
+          <w:sz w:val="24"/>
+          <w:szCs w:val="24"/>
+          <w:lang w:val="en-US"/>
         </w:rPr>
       </w:pPr>
       <w:proofErr w:type="spellStart"/>
@@ -1399,123 +1678,21 @@
           <w:rFonts w:cstheme="minorHAnsi"/>
           <w:sz w:val="24"/>
           <w:szCs w:val="24"/>
-          <w:lang w:val="nl-NL"/>
-        </w:rPr>
-        <w:t>Zinc</w:t>
+          <w:lang w:val="en-US"/>
+        </w:rPr>
+        <w:t>KMeans</w:t>
       </w:r>
       <w:proofErr w:type="spellEnd"/>
-      <w:r>
-        <w:rPr>
-          <w:rFonts w:cstheme="minorHAnsi"/>
-          <w:sz w:val="24"/>
-          <w:szCs w:val="24"/>
-          <w:lang w:val="nl-NL"/>
-        </w:rPr>
-        <w:t xml:space="preserve"> Dataset</w:t>
-      </w:r>
-    </w:p>
-    <w:bookmarkStart w:id="1" w:name="_Hlk141792031"/>
-    <w:p>
-      <w:pPr>
-        <w:rPr>
-          <w:rFonts w:cstheme="minorHAnsi"/>
-          <w:sz w:val="24"/>
-          <w:szCs w:val="24"/>
-          <w:lang w:val="nl-NL"/>
-        </w:rPr>
-      </w:pPr>
-      <w:r>
-        <w:fldChar w:fldCharType="begin"/>
-      </w:r>
-      <w:r>
-        <w:rPr>
-          <w:lang w:val="nl-NL"/>
-        </w:rPr>
-        <w:instrText>HYPERLINK "https://arxiv.org/pdf/2209.01712.pdf"</w:instrText>
-      </w:r>
-      <w:r>
-        <w:fldChar w:fldCharType="separate"/>
-      </w:r>
-      <w:r>
-        <w:rPr>
-          <w:rStyle w:val="Hyperlink"/>
-          <w:rFonts w:cstheme="minorHAnsi"/>
-          <w:sz w:val="24"/>
-          <w:szCs w:val="24"/>
-          <w:lang w:val="nl-NL"/>
-        </w:rPr>
-        <w:t>https://arxiv.org/pdf/22</w:t>
-      </w:r>
-      <w:r>
-        <w:rPr>
-          <w:rStyle w:val="Hyperlink"/>
-          <w:rFonts w:cstheme="minorHAnsi"/>
-          <w:sz w:val="24"/>
-          <w:szCs w:val="24"/>
-          <w:lang w:val="nl-NL"/>
-        </w:rPr>
-        <w:t>0</w:t>
-      </w:r>
-      <w:r>
-        <w:rPr>
-          <w:rStyle w:val="Hyperlink"/>
-          <w:rFonts w:cstheme="minorHAnsi"/>
-          <w:sz w:val="24"/>
-          <w:szCs w:val="24"/>
-          <w:lang w:val="nl-NL"/>
-        </w:rPr>
-        <w:t>9.01712.pdf</w:t>
-      </w:r>
-      <w:r>
-        <w:rPr>
-          <w:rStyle w:val="Hyperlink"/>
-          <w:rFonts w:cstheme="minorHAnsi"/>
-          <w:sz w:val="24"/>
-          <w:szCs w:val="24"/>
-          <w:lang w:val="nl-NL"/>
-        </w:rPr>
-        <w:fldChar w:fldCharType="end"/>
-      </w:r>
-    </w:p>
-    <w:bookmarkEnd w:id="1"/>
-    <w:p>
-      <w:pPr>
-        <w:rPr>
-          <w:rFonts w:cstheme="minorHAnsi"/>
-          <w:sz w:val="24"/>
-          <w:szCs w:val="24"/>
-          <w:lang w:val="nl-NL"/>
-        </w:rPr>
-      </w:pPr>
-    </w:p>
-    <w:p>
-      <w:pPr>
-        <w:rPr>
-          <w:rFonts w:cstheme="minorHAnsi"/>
-          <w:sz w:val="24"/>
-          <w:szCs w:val="24"/>
-          <w:lang w:val="nl-NL"/>
-        </w:rPr>
-      </w:pPr>
-    </w:p>
-    <w:p>
-      <w:pPr>
-        <w:rPr>
-          <w:rFonts w:cstheme="minorHAnsi"/>
-          <w:sz w:val="24"/>
-          <w:szCs w:val="24"/>
-          <w:lang w:val="en-US"/>
-        </w:rPr>
-      </w:pPr>
-      <w:r>
-        <w:rPr>
-          <w:rFonts w:cstheme="minorHAnsi"/>
-          <w:sz w:val="24"/>
-          <w:szCs w:val="24"/>
-          <w:lang w:val="en-US"/>
-        </w:rPr>
-        <w:t xml:space="preserve">CUDA – for </w:t>
-      </w:r>
+    </w:p>
+    <w:p>
+      <w:pPr>
+        <w:rPr>
+          <w:rFonts w:cstheme="minorHAnsi"/>
+          <w:sz w:val="24"/>
+          <w:szCs w:val="24"/>
+          <w:lang w:val="en-US"/>
+        </w:rPr>
+      </w:pPr>
       <w:proofErr w:type="spellStart"/>
       <w:r>
         <w:rPr>
@@ -1524,7 +1701,7 @@
           <w:szCs w:val="24"/>
           <w:lang w:val="en-US"/>
         </w:rPr>
-        <w:t>optimisation</w:t>
+        <w:t>DBScan</w:t>
       </w:r>
       <w:proofErr w:type="spellEnd"/>
     </w:p>
@@ -1537,188 +1714,6 @@
           <w:lang w:val="en-US"/>
         </w:rPr>
       </w:pPr>
-    </w:p>
-    <w:p>
-      <w:pPr>
-        <w:rPr>
-          <w:rFonts w:cstheme="minorHAnsi"/>
-          <w:sz w:val="24"/>
-          <w:szCs w:val="24"/>
-          <w:lang w:val="en-US"/>
-        </w:rPr>
-      </w:pPr>
-      <w:r>
-        <w:rPr>
-          <w:rFonts w:cstheme="minorHAnsi"/>
-          <w:sz w:val="24"/>
-          <w:szCs w:val="24"/>
-          <w:lang w:val="en-US"/>
-        </w:rPr>
-        <w:t>Vectors not lining up with right file</w:t>
-      </w:r>
-    </w:p>
-    <w:p>
-      <w:pPr>
-        <w:rPr>
-          <w:rFonts w:cstheme="minorHAnsi"/>
-          <w:sz w:val="24"/>
-          <w:szCs w:val="24"/>
-          <w:lang w:val="en-US"/>
-        </w:rPr>
-      </w:pPr>
-    </w:p>
-    <w:p>
-      <w:pPr>
-        <w:rPr>
-          <w:rFonts w:cstheme="minorHAnsi"/>
-          <w:sz w:val="24"/>
-          <w:szCs w:val="24"/>
-          <w:lang w:val="en-US"/>
-        </w:rPr>
-      </w:pPr>
-      <w:r>
-        <w:rPr>
-          <w:rFonts w:cstheme="minorHAnsi"/>
-          <w:sz w:val="24"/>
-          <w:szCs w:val="24"/>
-          <w:lang w:val="en-US"/>
-        </w:rPr>
-        <w:t>Bugs -&gt; Skeletons not generated well</w:t>
-      </w:r>
-    </w:p>
-    <w:p>
-      <w:pPr>
-        <w:rPr>
-          <w:rFonts w:cstheme="minorHAnsi"/>
-          <w:sz w:val="24"/>
-          <w:szCs w:val="24"/>
-          <w:lang w:val="en-US"/>
-        </w:rPr>
-      </w:pPr>
-    </w:p>
-    <w:p>
-      <w:pPr>
-        <w:rPr>
-          <w:rFonts w:cstheme="minorHAnsi"/>
-          <w:sz w:val="24"/>
-          <w:szCs w:val="24"/>
-        </w:rPr>
-      </w:pPr>
-      <w:r>
-        <w:rPr>
-          <w:rFonts w:cstheme="minorHAnsi"/>
-          <w:sz w:val="24"/>
-          <w:szCs w:val="24"/>
-        </w:rPr>
-        <w:t>T-Sne</w:t>
-      </w:r>
-      <w:r>
-        <w:rPr>
-          <w:rFonts w:cstheme="minorHAnsi"/>
-          <w:sz w:val="24"/>
-          <w:szCs w:val="24"/>
-        </w:rPr>
-        <w:t xml:space="preserve"> or PCA</w:t>
-      </w:r>
-    </w:p>
-    <w:p>
-      <w:pPr>
-        <w:rPr>
-          <w:rFonts w:cstheme="minorHAnsi"/>
-          <w:sz w:val="24"/>
-          <w:szCs w:val="24"/>
-        </w:rPr>
-      </w:pPr>
-    </w:p>
-    <w:p>
-      <w:pPr>
-        <w:rPr>
-          <w:rFonts w:cstheme="minorHAnsi"/>
-          <w:sz w:val="24"/>
-          <w:szCs w:val="24"/>
-        </w:rPr>
-      </w:pPr>
-      <w:r>
-        <w:rPr>
-          <w:rFonts w:cstheme="minorHAnsi"/>
-          <w:sz w:val="24"/>
-          <w:szCs w:val="24"/>
-        </w:rPr>
-        <w:t>PCA is way quicker t</w:t>
-      </w:r>
-      <w:r>
-        <w:rPr>
-          <w:rFonts w:cstheme="minorHAnsi"/>
-          <w:sz w:val="24"/>
-          <w:szCs w:val="24"/>
-        </w:rPr>
-        <w:t xml:space="preserve">o remove dimensions but slower </w:t>
-      </w:r>
-    </w:p>
-    <w:p>
-      <w:pPr>
-        <w:rPr>
-          <w:rFonts w:cstheme="minorHAnsi"/>
-          <w:sz w:val="24"/>
-          <w:szCs w:val="24"/>
-        </w:rPr>
-      </w:pPr>
-    </w:p>
-    <w:p>
-      <w:pPr>
-        <w:rPr>
-          <w:rFonts w:cstheme="minorHAnsi"/>
-          <w:sz w:val="24"/>
-          <w:szCs w:val="24"/>
-        </w:rPr>
-      </w:pPr>
-    </w:p>
-    <w:p>
-      <w:pPr>
-        <w:rPr>
-          <w:rFonts w:cstheme="minorHAnsi"/>
-          <w:sz w:val="24"/>
-          <w:szCs w:val="24"/>
-        </w:rPr>
-      </w:pPr>
-    </w:p>
-    <w:p>
-      <w:pPr>
-        <w:rPr>
-          <w:rFonts w:cstheme="minorHAnsi"/>
-          <w:sz w:val="24"/>
-          <w:szCs w:val="24"/>
-        </w:rPr>
-      </w:pPr>
-    </w:p>
-    <w:p>
-      <w:pPr>
-        <w:rPr>
-          <w:rFonts w:cstheme="minorHAnsi"/>
-          <w:sz w:val="24"/>
-          <w:szCs w:val="24"/>
-          <w:lang w:val="en-US"/>
-        </w:rPr>
-      </w:pPr>
-      <w:r>
-        <w:rPr>
-          <w:rFonts w:cstheme="minorHAnsi"/>
-          <w:sz w:val="24"/>
-          <w:szCs w:val="24"/>
-          <w:lang w:val="en-US"/>
-        </w:rPr>
-        <w:t>Add In Elbow Method For Visualization and clustering</w:t>
-      </w:r>
-    </w:p>
-    <w:p>
-      <w:pPr>
-        <w:rPr>
-          <w:rFonts w:cstheme="minorHAnsi"/>
-          <w:sz w:val="24"/>
-          <w:szCs w:val="24"/>
-          <w:lang w:val="en-US"/>
-        </w:rPr>
-      </w:pPr>
       <w:proofErr w:type="spellStart"/>
       <w:r>
         <w:rPr>
@@ -1727,54 +1722,12 @@
           <w:szCs w:val="24"/>
           <w:lang w:val="en-US"/>
         </w:rPr>
-        <w:t>KMeans</w:t>
+        <w:t>MeanShift</w:t>
       </w:r>
       <w:proofErr w:type="spellEnd"/>
     </w:p>
     <w:p>
-      <w:pPr>
-        <w:rPr>
-          <w:rFonts w:cstheme="minorHAnsi"/>
-          <w:sz w:val="24"/>
-          <w:szCs w:val="24"/>
-          <w:lang w:val="en-US"/>
-        </w:rPr>
-      </w:pPr>
-      <w:proofErr w:type="spellStart"/>
-      <w:r>
-        <w:rPr>
-          <w:rFonts w:cstheme="minorHAnsi"/>
-          <w:sz w:val="24"/>
-          <w:szCs w:val="24"/>
-          <w:lang w:val="en-US"/>
-        </w:rPr>
-        <w:t>DBScan</w:t>
-      </w:r>
-      <w:proofErr w:type="spellEnd"/>
-    </w:p>
-    <w:p>
-      <w:pPr>
-        <w:rPr>
-          <w:rFonts w:cstheme="minorHAnsi"/>
-          <w:sz w:val="24"/>
-          <w:szCs w:val="24"/>
-          <w:lang w:val="en-US"/>
-        </w:rPr>
-      </w:pPr>
-      <w:proofErr w:type="spellStart"/>
-      <w:r>
-        <w:rPr>
-          <w:rFonts w:cstheme="minorHAnsi"/>
-          <w:sz w:val="24"/>
-          <w:szCs w:val="24"/>
-          <w:lang w:val="en-US"/>
-        </w:rPr>
-        <w:t>MeanShift</w:t>
-      </w:r>
-      <w:proofErr w:type="spellEnd"/>
-    </w:p>
-    <w:p>
-      <w:hyperlink r:id="rId6" w:anchor="optics" w:history="1">
+      <w:hyperlink r:id="rId5" w:anchor="optics" w:history="1">
         <w:r>
           <w:rPr>
             <w:rStyle w:val="std"/>
@@ -2360,6 +2313,7 @@
           <w:szCs w:val="24"/>
           <w:lang w:val="en-US"/>
         </w:rPr>
+        <w:lastRenderedPageBreak/>
         <w:t>Preprocessing Images</w:t>
       </w:r>
     </w:p>
@@ -3090,31 +3044,31 @@
           <w:szCs w:val="24"/>
           <w:lang w:val="en-US"/>
         </w:rPr>
+        <w:t>Questions</w:t>
+      </w:r>
+    </w:p>
+    <w:p>
+      <w:pPr>
+        <w:pStyle w:val="ListParagraph"/>
+        <w:numPr>
+          <w:ilvl w:val="0"/>
+          <w:numId w:val="1"/>
+        </w:numPr>
+        <w:rPr>
+          <w:rFonts w:cstheme="minorHAnsi"/>
+          <w:sz w:val="24"/>
+          <w:szCs w:val="24"/>
+          <w:lang w:val="en-US"/>
+        </w:rPr>
+      </w:pPr>
+      <w:r>
+        <w:rPr>
+          <w:rFonts w:cstheme="minorHAnsi"/>
+          <w:sz w:val="24"/>
+          <w:szCs w:val="24"/>
+          <w:lang w:val="en-US"/>
+        </w:rPr>
         <w:lastRenderedPageBreak/>
-        <w:t>Questions</w:t>
-      </w:r>
-    </w:p>
-    <w:p>
-      <w:pPr>
-        <w:pStyle w:val="ListParagraph"/>
-        <w:numPr>
-          <w:ilvl w:val="0"/>
-          <w:numId w:val="1"/>
-        </w:numPr>
-        <w:rPr>
-          <w:rFonts w:cstheme="minorHAnsi"/>
-          <w:sz w:val="24"/>
-          <w:szCs w:val="24"/>
-          <w:lang w:val="en-US"/>
-        </w:rPr>
-      </w:pPr>
-      <w:r>
-        <w:rPr>
-          <w:rFonts w:cstheme="minorHAnsi"/>
-          <w:sz w:val="24"/>
-          <w:szCs w:val="24"/>
-          <w:lang w:val="en-US"/>
-        </w:rPr>
         <w:t xml:space="preserve">For new molecule generation, is it better to </w:t>
       </w:r>
       <w:proofErr w:type="spellStart"/>
@@ -3676,177 +3630,688 @@
           <w:szCs w:val="24"/>
           <w:lang w:val="en-US"/>
         </w:rPr>
+        <w:t>Input : Generate me some possible molecules for treatment of depression</w:t>
+      </w:r>
+    </w:p>
+    <w:p>
+      <w:pPr>
+        <w:rPr>
+          <w:rFonts w:cstheme="minorHAnsi"/>
+          <w:sz w:val="24"/>
+          <w:szCs w:val="24"/>
+          <w:lang w:val="en-US"/>
+        </w:rPr>
+      </w:pPr>
+    </w:p>
+    <w:p>
+      <w:pPr>
+        <w:rPr>
+          <w:rFonts w:cstheme="minorHAnsi"/>
+          <w:sz w:val="24"/>
+          <w:szCs w:val="24"/>
+          <w:lang w:val="en-US"/>
+        </w:rPr>
+      </w:pPr>
+      <w:r>
+        <w:rPr>
+          <w:rFonts w:cstheme="minorHAnsi"/>
+          <w:sz w:val="24"/>
+          <w:szCs w:val="24"/>
+          <w:lang w:val="en-US"/>
+        </w:rPr>
+        <w:t xml:space="preserve">A prompt has two key parts </w:t>
+      </w:r>
+    </w:p>
+    <w:p>
+      <w:pPr>
+        <w:rPr>
+          <w:rFonts w:cstheme="minorHAnsi"/>
+          <w:sz w:val="24"/>
+          <w:szCs w:val="24"/>
+          <w:lang w:val="en-US"/>
+        </w:rPr>
+      </w:pPr>
+    </w:p>
+    <w:p>
+      <w:pPr>
+        <w:rPr>
+          <w:rFonts w:cstheme="minorHAnsi"/>
+          <w:sz w:val="24"/>
+          <w:szCs w:val="24"/>
+          <w:lang w:val="en-US"/>
+        </w:rPr>
+      </w:pPr>
+      <w:r>
+        <w:rPr>
+          <w:rFonts w:cstheme="minorHAnsi"/>
+          <w:sz w:val="24"/>
+          <w:szCs w:val="24"/>
+          <w:lang w:val="en-US"/>
+        </w:rPr>
+        <w:t>Target of molecule (What its treating) and starting molecules (optional)</w:t>
+      </w:r>
+    </w:p>
+    <w:p>
+      <w:pPr>
+        <w:rPr>
+          <w:rFonts w:cstheme="minorHAnsi"/>
+          <w:sz w:val="24"/>
+          <w:szCs w:val="24"/>
+          <w:lang w:val="en-US"/>
+        </w:rPr>
+      </w:pPr>
+    </w:p>
+    <w:p>
+      <w:pPr>
+        <w:rPr>
+          <w:rFonts w:cstheme="minorHAnsi"/>
+          <w:sz w:val="24"/>
+          <w:szCs w:val="24"/>
+          <w:lang w:val="en-US"/>
+        </w:rPr>
+      </w:pPr>
+      <w:r>
+        <w:rPr>
+          <w:rFonts w:cstheme="minorHAnsi"/>
+          <w:sz w:val="24"/>
+          <w:szCs w:val="24"/>
+          <w:lang w:val="en-US"/>
+        </w:rPr>
+        <w:t>Before Meeting</w:t>
+      </w:r>
+    </w:p>
+    <w:p>
+      <w:pPr>
+        <w:pStyle w:val="ListParagraph"/>
+        <w:numPr>
+          <w:ilvl w:val="0"/>
+          <w:numId w:val="1"/>
+        </w:numPr>
+        <w:rPr>
+          <w:rFonts w:cstheme="minorHAnsi"/>
+          <w:sz w:val="24"/>
+          <w:szCs w:val="24"/>
+          <w:lang w:val="en-US"/>
+        </w:rPr>
+      </w:pPr>
+      <w:r>
+        <w:rPr>
+          <w:rFonts w:cstheme="minorHAnsi"/>
+          <w:sz w:val="24"/>
+          <w:szCs w:val="24"/>
+          <w:lang w:val="en-US"/>
+        </w:rPr>
+        <w:t xml:space="preserve">More </w:t>
+      </w:r>
+      <w:r>
+        <w:rPr>
+          <w:rFonts w:cstheme="minorHAnsi"/>
+          <w:sz w:val="24"/>
+          <w:szCs w:val="24"/>
+          <w:lang w:val="en-US"/>
+        </w:rPr>
+        <w:t>Visualizations</w:t>
+      </w:r>
+    </w:p>
+    <w:p>
+      <w:pPr>
+        <w:pStyle w:val="ListParagraph"/>
+        <w:numPr>
+          <w:ilvl w:val="0"/>
+          <w:numId w:val="1"/>
+        </w:numPr>
+        <w:rPr>
+          <w:rFonts w:cstheme="minorHAnsi"/>
+          <w:sz w:val="24"/>
+          <w:szCs w:val="24"/>
+          <w:lang w:val="en-US"/>
+        </w:rPr>
+      </w:pPr>
+      <w:r>
+        <w:rPr>
+          <w:rFonts w:cstheme="minorHAnsi"/>
+          <w:sz w:val="24"/>
+          <w:szCs w:val="24"/>
+          <w:lang w:val="en-US"/>
+        </w:rPr>
+        <w:t>Talk Plan</w:t>
+      </w:r>
+    </w:p>
+    <w:p>
+      <w:pPr>
+        <w:pStyle w:val="ListParagraph"/>
+        <w:numPr>
+          <w:ilvl w:val="0"/>
+          <w:numId w:val="1"/>
+        </w:numPr>
+        <w:rPr>
+          <w:rFonts w:cstheme="minorHAnsi"/>
+          <w:sz w:val="24"/>
+          <w:szCs w:val="24"/>
+          <w:lang w:val="en-US"/>
+        </w:rPr>
+      </w:pPr>
+      <w:r>
+        <w:rPr>
+          <w:rFonts w:cstheme="minorHAnsi"/>
+          <w:sz w:val="24"/>
+          <w:szCs w:val="24"/>
+          <w:lang w:val="en-US"/>
+        </w:rPr>
+        <w:t xml:space="preserve">Learning </w:t>
+      </w:r>
+      <w:proofErr w:type="spellStart"/>
+      <w:r>
+        <w:rPr>
+          <w:rFonts w:cstheme="minorHAnsi"/>
+          <w:sz w:val="24"/>
+          <w:szCs w:val="24"/>
+          <w:lang w:val="en-US"/>
+        </w:rPr>
+        <w:t>Slurm</w:t>
+      </w:r>
+      <w:proofErr w:type="spellEnd"/>
+      <w:r>
+        <w:rPr>
+          <w:rFonts w:cstheme="minorHAnsi"/>
+          <w:sz w:val="24"/>
+          <w:szCs w:val="24"/>
+          <w:lang w:val="en-US"/>
+        </w:rPr>
+        <w:t>/Baskerville</w:t>
+      </w:r>
+    </w:p>
+    <w:p>
+      <w:pPr>
+        <w:pStyle w:val="ListParagraph"/>
+        <w:numPr>
+          <w:ilvl w:val="0"/>
+          <w:numId w:val="1"/>
+        </w:numPr>
+        <w:rPr>
+          <w:rFonts w:cstheme="minorHAnsi"/>
+          <w:sz w:val="24"/>
+          <w:szCs w:val="24"/>
+          <w:lang w:val="en-US"/>
+        </w:rPr>
+      </w:pPr>
+      <w:r>
+        <w:rPr>
+          <w:rFonts w:cstheme="minorHAnsi"/>
+          <w:sz w:val="24"/>
+          <w:szCs w:val="24"/>
+          <w:lang w:val="en-US"/>
+        </w:rPr>
+        <w:t>Train 2 Models, one small one for showing the VAE generates clear Images</w:t>
+      </w:r>
+    </w:p>
+    <w:p>
+      <w:pPr>
+        <w:pStyle w:val="ListParagraph"/>
+        <w:numPr>
+          <w:ilvl w:val="0"/>
+          <w:numId w:val="1"/>
+        </w:numPr>
+        <w:rPr>
+          <w:rFonts w:cstheme="minorHAnsi"/>
+          <w:sz w:val="24"/>
+          <w:szCs w:val="24"/>
+          <w:lang w:val="en-US"/>
+        </w:rPr>
+      </w:pPr>
+      <w:r>
+        <w:rPr>
+          <w:rFonts w:cstheme="minorHAnsi"/>
+          <w:sz w:val="24"/>
+          <w:szCs w:val="24"/>
+          <w:lang w:val="en-US"/>
+        </w:rPr>
+        <w:t>Train a second on the full dataset overnight to show it can learn</w:t>
+      </w:r>
+    </w:p>
+    <w:p>
+      <w:pPr>
+        <w:pStyle w:val="ListParagraph"/>
+        <w:numPr>
+          <w:ilvl w:val="0"/>
+          <w:numId w:val="1"/>
+        </w:numPr>
+        <w:rPr>
+          <w:rFonts w:cstheme="minorHAnsi"/>
+          <w:sz w:val="24"/>
+          <w:szCs w:val="24"/>
+          <w:lang w:val="en-US"/>
+        </w:rPr>
+      </w:pPr>
+      <w:r>
+        <w:rPr>
+          <w:rFonts w:cstheme="minorHAnsi"/>
+          <w:sz w:val="24"/>
+          <w:szCs w:val="24"/>
+          <w:lang w:val="en-US"/>
+        </w:rPr>
+        <w:t>Generate Example Images</w:t>
+      </w:r>
+    </w:p>
+    <w:bookmarkStart w:id="3" w:name="_Hlk142568872"/>
+    <w:p>
+      <w:pPr>
+        <w:rPr>
+          <w:rFonts w:cstheme="minorHAnsi"/>
+          <w:sz w:val="24"/>
+          <w:szCs w:val="24"/>
+          <w:lang w:val="en-US"/>
+        </w:rPr>
+      </w:pPr>
+      <w:r>
+        <w:fldChar w:fldCharType="begin"/>
+      </w:r>
+      <w:r>
+        <w:instrText>HYPERLINK "https://www.ncbi.nlm.nih.gov/pmc/articles/PMC5570547/"</w:instrText>
+      </w:r>
+      <w:r>
+        <w:fldChar w:fldCharType="separate"/>
+      </w:r>
+      <w:r>
+        <w:rPr>
+          <w:rStyle w:val="Hyperlink"/>
+          <w:rFonts w:cstheme="minorHAnsi"/>
+          <w:sz w:val="24"/>
+          <w:szCs w:val="24"/>
+          <w:lang w:val="en-US"/>
+        </w:rPr>
+        <w:t>https://www.ncbi.nlm.nih.gov/pmc/articles/PMC5570547/</w:t>
+      </w:r>
+      <w:r>
+        <w:rPr>
+          <w:rStyle w:val="Hyperlink"/>
+          <w:rFonts w:cstheme="minorHAnsi"/>
+          <w:sz w:val="24"/>
+          <w:szCs w:val="24"/>
+          <w:lang w:val="en-US"/>
+        </w:rPr>
+        <w:fldChar w:fldCharType="end"/>
+      </w:r>
+    </w:p>
+    <w:bookmarkStart w:id="4" w:name="_Hlk142568877"/>
+    <w:bookmarkEnd w:id="3"/>
+    <w:p>
+      <w:pPr>
+        <w:rPr>
+          <w:rFonts w:cstheme="minorHAnsi"/>
+          <w:sz w:val="24"/>
+          <w:szCs w:val="24"/>
+          <w:lang w:val="en-US"/>
+        </w:rPr>
+      </w:pPr>
+      <w:r>
+        <w:fldChar w:fldCharType="begin"/>
+      </w:r>
+      <w:r>
+        <w:instrText>HYPERLINK "https://www.kaggle.com/datasets/jithinanievarghese/drugs-related-to-common-treatments"</w:instrText>
+      </w:r>
+      <w:r>
+        <w:fldChar w:fldCharType="separate"/>
+      </w:r>
+      <w:r>
+        <w:rPr>
+          <w:rStyle w:val="Hyperlink"/>
+          <w:rFonts w:cstheme="minorHAnsi"/>
+          <w:sz w:val="24"/>
+          <w:szCs w:val="24"/>
+          <w:lang w:val="en-US"/>
+        </w:rPr>
+        <w:t>https://www.kaggle.com/datasets/jithinanievarghese/drugs-related-to-common-treatments</w:t>
+      </w:r>
+      <w:r>
+        <w:rPr>
+          <w:rStyle w:val="Hyperlink"/>
+          <w:rFonts w:cstheme="minorHAnsi"/>
+          <w:sz w:val="24"/>
+          <w:szCs w:val="24"/>
+          <w:lang w:val="en-US"/>
+        </w:rPr>
+        <w:fldChar w:fldCharType="end"/>
+      </w:r>
+      <w:bookmarkEnd w:id="4"/>
+      <w:r>
+        <w:rPr>
+          <w:rFonts w:cstheme="minorHAnsi"/>
+          <w:sz w:val="24"/>
+          <w:szCs w:val="24"/>
+          <w:lang w:val="en-US"/>
+        </w:rPr>
+        <w:t>?</w:t>
+      </w:r>
+    </w:p>
+    <w:p>
+      <w:pPr>
+        <w:rPr>
+          <w:rFonts w:cstheme="minorHAnsi"/>
+          <w:sz w:val="24"/>
+          <w:szCs w:val="24"/>
+          <w:lang w:val="en-US"/>
+        </w:rPr>
+      </w:pPr>
+    </w:p>
+    <w:p>
+      <w:pPr>
+        <w:rPr>
+          <w:rFonts w:cstheme="minorHAnsi"/>
+          <w:sz w:val="24"/>
+          <w:szCs w:val="24"/>
+          <w:lang w:val="en-US"/>
+        </w:rPr>
+      </w:pPr>
+    </w:p>
+    <w:p>
+      <w:pPr>
+        <w:rPr>
+          <w:rFonts w:cstheme="minorHAnsi"/>
+          <w:sz w:val="24"/>
+          <w:szCs w:val="24"/>
+          <w:lang w:val="en-US"/>
+        </w:rPr>
+      </w:pPr>
+      <w:r>
+        <w:rPr>
+          <w:rFonts w:cstheme="minorHAnsi"/>
+          <w:sz w:val="24"/>
+          <w:szCs w:val="24"/>
+          <w:lang w:val="en-US"/>
+        </w:rPr>
+        <w:t>SPLIT DATA INTO VALIDATION, TRAINING, TEST</w:t>
+      </w:r>
+    </w:p>
+    <w:p>
+      <w:pPr>
+        <w:rPr>
+          <w:rFonts w:cstheme="minorHAnsi"/>
+          <w:sz w:val="24"/>
+          <w:szCs w:val="24"/>
+          <w:lang w:val="en-US"/>
+        </w:rPr>
+      </w:pPr>
+    </w:p>
+    <w:p>
+      <w:pPr>
+        <w:rPr>
+          <w:rFonts w:cstheme="minorHAnsi"/>
+          <w:sz w:val="24"/>
+          <w:szCs w:val="24"/>
+          <w:lang w:val="en-US"/>
+        </w:rPr>
+      </w:pPr>
+      <w:r>
+        <w:rPr>
+          <w:rFonts w:cstheme="minorHAnsi"/>
+          <w:sz w:val="24"/>
+          <w:szCs w:val="24"/>
+          <w:lang w:val="en-US"/>
+        </w:rPr>
+        <w:t>List Target Illnesses</w:t>
+      </w:r>
+    </w:p>
+    <w:p>
+      <w:pPr>
+        <w:rPr>
+          <w:rFonts w:cstheme="minorHAnsi"/>
+          <w:sz w:val="24"/>
+          <w:szCs w:val="24"/>
+          <w:lang w:val="en-US"/>
+        </w:rPr>
+      </w:pPr>
+      <w:r>
+        <w:rPr>
+          <w:rFonts w:cstheme="minorHAnsi"/>
+          <w:sz w:val="24"/>
+          <w:szCs w:val="24"/>
+          <w:lang w:val="en-US"/>
+        </w:rPr>
+        <w:t>Get all currently patented treatments</w:t>
+      </w:r>
+    </w:p>
+    <w:p>
+      <w:pPr>
+        <w:rPr>
+          <w:rFonts w:cstheme="minorHAnsi"/>
+          <w:sz w:val="24"/>
+          <w:szCs w:val="24"/>
+          <w:lang w:val="en-US"/>
+        </w:rPr>
+      </w:pPr>
+    </w:p>
+    <w:p>
+      <w:pPr>
+        <w:rPr>
+          <w:rFonts w:cstheme="minorHAnsi"/>
+          <w:sz w:val="24"/>
+          <w:szCs w:val="24"/>
+          <w:lang w:val="en-US"/>
+        </w:rPr>
+      </w:pPr>
+      <w:r>
+        <w:rPr>
+          <w:rFonts w:cstheme="minorHAnsi"/>
+          <w:sz w:val="24"/>
+          <w:szCs w:val="24"/>
+          <w:lang w:val="en-US"/>
+        </w:rPr>
+        <w:t>Prompt</w:t>
+      </w:r>
+    </w:p>
+    <w:p>
+      <w:pPr>
+        <w:rPr>
+          <w:rFonts w:cstheme="minorHAnsi"/>
+          <w:sz w:val="24"/>
+          <w:szCs w:val="24"/>
+          <w:lang w:val="en-US"/>
+        </w:rPr>
+      </w:pPr>
+      <w:r>
+        <w:rPr>
+          <w:rFonts w:cstheme="minorHAnsi"/>
+          <w:sz w:val="24"/>
+          <w:szCs w:val="24"/>
+          <w:lang w:val="en-US"/>
+        </w:rPr>
+        <w:t xml:space="preserve">Design me 20 possible molecules for treating </w:t>
+      </w:r>
+      <w:r>
+        <w:rPr>
+          <w:rFonts w:cstheme="minorHAnsi"/>
+          <w:sz w:val="24"/>
+          <w:szCs w:val="24"/>
+          <w:lang w:val="en-US"/>
+        </w:rPr>
+        <w:t>Parkinson’s</w:t>
+      </w:r>
+      <w:r>
+        <w:rPr>
+          <w:rFonts w:cstheme="minorHAnsi"/>
+          <w:sz w:val="24"/>
+          <w:szCs w:val="24"/>
+          <w:lang w:val="en-US"/>
+        </w:rPr>
+        <w:t xml:space="preserve"> with a faster onset then X drug and less </w:t>
+      </w:r>
+      <w:proofErr w:type="spellStart"/>
+      <w:r>
+        <w:rPr>
+          <w:rFonts w:cstheme="minorHAnsi"/>
+          <w:sz w:val="24"/>
+          <w:szCs w:val="24"/>
+          <w:lang w:val="en-US"/>
+        </w:rPr>
+        <w:t>biotoxic</w:t>
+      </w:r>
+      <w:proofErr w:type="spellEnd"/>
+      <w:r>
+        <w:rPr>
+          <w:rFonts w:cstheme="minorHAnsi"/>
+          <w:sz w:val="24"/>
+          <w:szCs w:val="24"/>
+          <w:lang w:val="en-US"/>
+        </w:rPr>
+        <w:t>, using examples of</w:t>
+      </w:r>
+    </w:p>
+    <w:p>
+      <w:pPr>
+        <w:rPr>
+          <w:rFonts w:cstheme="minorHAnsi"/>
+          <w:sz w:val="24"/>
+          <w:szCs w:val="24"/>
+          <w:lang w:val="en-US"/>
+        </w:rPr>
+      </w:pPr>
+    </w:p>
+    <w:p>
+      <w:pPr>
+        <w:rPr>
+          <w:rFonts w:cstheme="minorHAnsi"/>
+          <w:sz w:val="24"/>
+          <w:szCs w:val="24"/>
+          <w:lang w:val="en-US"/>
+        </w:rPr>
+      </w:pPr>
+      <w:r>
+        <w:rPr>
+          <w:rFonts w:cstheme="minorHAnsi"/>
+          <w:sz w:val="24"/>
+          <w:szCs w:val="24"/>
+          <w:lang w:val="en-US"/>
+        </w:rPr>
+        <w:t>More Visualizations of Input Embedding and Latent Space</w:t>
+      </w:r>
+    </w:p>
+    <w:p>
+      <w:pPr>
+        <w:rPr>
+          <w:rFonts w:cstheme="minorHAnsi"/>
+          <w:sz w:val="24"/>
+          <w:szCs w:val="24"/>
+          <w:lang w:val="en-US"/>
+        </w:rPr>
+      </w:pPr>
+    </w:p>
+    <w:p>
+      <w:pPr>
+        <w:rPr>
+          <w:rFonts w:cstheme="minorHAnsi"/>
+          <w:sz w:val="24"/>
+          <w:szCs w:val="24"/>
+          <w:lang w:val="en-US"/>
+        </w:rPr>
+      </w:pPr>
+      <w:r>
+        <w:rPr>
+          <w:rFonts w:cstheme="minorHAnsi"/>
+          <w:sz w:val="24"/>
+          <w:szCs w:val="24"/>
+          <w:lang w:val="en-US"/>
+        </w:rPr>
+        <w:t>Make it robust so it works with any dataset</w:t>
+      </w:r>
+    </w:p>
+    <w:p>
+      <w:pPr>
+        <w:rPr>
+          <w:rFonts w:cstheme="minorHAnsi"/>
+          <w:sz w:val="24"/>
+          <w:szCs w:val="24"/>
+          <w:lang w:val="en-US"/>
+        </w:rPr>
+      </w:pPr>
+    </w:p>
+    <w:p>
+      <w:pPr>
+        <w:rPr>
+          <w:rFonts w:cstheme="minorHAnsi"/>
+          <w:sz w:val="24"/>
+          <w:szCs w:val="24"/>
+          <w:lang w:val="en-US"/>
+        </w:rPr>
+      </w:pPr>
+      <w:r>
+        <w:rPr>
+          <w:rFonts w:cstheme="minorHAnsi"/>
+          <w:sz w:val="24"/>
+          <w:szCs w:val="24"/>
+          <w:lang w:val="en-US"/>
+        </w:rPr>
+        <w:t>Small Dataset, both 44 and 194 is optimal number of clusters?</w:t>
+      </w:r>
+    </w:p>
+    <w:p>
+      <w:pPr>
+        <w:rPr>
+          <w:rFonts w:cstheme="minorHAnsi"/>
+          <w:sz w:val="24"/>
+          <w:szCs w:val="24"/>
+          <w:lang w:val="en-US"/>
+        </w:rPr>
+      </w:pPr>
+    </w:p>
+    <w:p>
+      <w:pPr>
+        <w:rPr>
+          <w:rFonts w:cstheme="minorHAnsi"/>
+          <w:sz w:val="24"/>
+          <w:szCs w:val="24"/>
+          <w:lang w:val="en-US"/>
+        </w:rPr>
+      </w:pPr>
+      <w:r>
+        <w:rPr>
+          <w:rFonts w:cstheme="minorHAnsi"/>
+          <w:sz w:val="24"/>
+          <w:szCs w:val="24"/>
+          <w:lang w:val="en-US"/>
+        </w:rPr>
         <w:lastRenderedPageBreak/>
-        <w:t>Input : Generate me some possible molecules for treatment of depression</w:t>
-      </w:r>
-    </w:p>
-    <w:p>
-      <w:pPr>
-        <w:rPr>
-          <w:rFonts w:cstheme="minorHAnsi"/>
-          <w:sz w:val="24"/>
-          <w:szCs w:val="24"/>
-          <w:lang w:val="en-US"/>
-        </w:rPr>
-      </w:pPr>
-    </w:p>
-    <w:p>
-      <w:pPr>
-        <w:rPr>
-          <w:rFonts w:cstheme="minorHAnsi"/>
-          <w:sz w:val="24"/>
-          <w:szCs w:val="24"/>
-          <w:lang w:val="en-US"/>
-        </w:rPr>
-      </w:pPr>
-      <w:r>
-        <w:rPr>
-          <w:rFonts w:cstheme="minorHAnsi"/>
-          <w:sz w:val="24"/>
-          <w:szCs w:val="24"/>
-          <w:lang w:val="en-US"/>
-        </w:rPr>
-        <w:t xml:space="preserve">A prompt has two key parts </w:t>
-      </w:r>
-    </w:p>
-    <w:p>
-      <w:pPr>
-        <w:rPr>
-          <w:rFonts w:cstheme="minorHAnsi"/>
-          <w:sz w:val="24"/>
-          <w:szCs w:val="24"/>
-          <w:lang w:val="en-US"/>
-        </w:rPr>
-      </w:pPr>
-    </w:p>
-    <w:p>
-      <w:pPr>
-        <w:rPr>
-          <w:rFonts w:cstheme="minorHAnsi"/>
-          <w:sz w:val="24"/>
-          <w:szCs w:val="24"/>
-          <w:lang w:val="en-US"/>
-        </w:rPr>
-      </w:pPr>
-      <w:r>
-        <w:rPr>
-          <w:rFonts w:cstheme="minorHAnsi"/>
-          <w:sz w:val="24"/>
-          <w:szCs w:val="24"/>
-          <w:lang w:val="en-US"/>
-        </w:rPr>
-        <w:t>Target of molecule (What its treating) and starting molecules (optional)</w:t>
-      </w:r>
-    </w:p>
-    <w:p>
-      <w:pPr>
-        <w:rPr>
-          <w:rFonts w:cstheme="minorHAnsi"/>
-          <w:sz w:val="24"/>
-          <w:szCs w:val="24"/>
-          <w:lang w:val="en-US"/>
-        </w:rPr>
-      </w:pPr>
-    </w:p>
-    <w:p>
-      <w:pPr>
-        <w:rPr>
-          <w:rFonts w:cstheme="minorHAnsi"/>
-          <w:sz w:val="24"/>
-          <w:szCs w:val="24"/>
-          <w:lang w:val="en-US"/>
-        </w:rPr>
-      </w:pPr>
-      <w:r>
-        <w:rPr>
-          <w:rFonts w:cstheme="minorHAnsi"/>
-          <w:sz w:val="24"/>
-          <w:szCs w:val="24"/>
-          <w:lang w:val="en-US"/>
-        </w:rPr>
-        <w:t>Before Meeting</w:t>
-      </w:r>
-    </w:p>
-    <w:p>
-      <w:pPr>
-        <w:pStyle w:val="ListParagraph"/>
-        <w:numPr>
-          <w:ilvl w:val="0"/>
-          <w:numId w:val="1"/>
-        </w:numPr>
-        <w:rPr>
-          <w:rFonts w:cstheme="minorHAnsi"/>
-          <w:sz w:val="24"/>
-          <w:szCs w:val="24"/>
-          <w:lang w:val="en-US"/>
-        </w:rPr>
-      </w:pPr>
-      <w:r>
-        <w:rPr>
-          <w:rFonts w:cstheme="minorHAnsi"/>
-          <w:sz w:val="24"/>
-          <w:szCs w:val="24"/>
-          <w:lang w:val="en-US"/>
-        </w:rPr>
-        <w:t xml:space="preserve">More </w:t>
-      </w:r>
-      <w:r>
-        <w:rPr>
-          <w:rFonts w:cstheme="minorHAnsi"/>
-          <w:sz w:val="24"/>
-          <w:szCs w:val="24"/>
-          <w:lang w:val="en-US"/>
-        </w:rPr>
-        <w:t>Visualizations</w:t>
-      </w:r>
-    </w:p>
-    <w:p>
-      <w:pPr>
-        <w:pStyle w:val="ListParagraph"/>
-        <w:numPr>
-          <w:ilvl w:val="0"/>
-          <w:numId w:val="1"/>
-        </w:numPr>
-        <w:rPr>
-          <w:rFonts w:cstheme="minorHAnsi"/>
-          <w:sz w:val="24"/>
-          <w:szCs w:val="24"/>
-          <w:lang w:val="en-US"/>
-        </w:rPr>
-      </w:pPr>
-      <w:r>
-        <w:rPr>
-          <w:rFonts w:cstheme="minorHAnsi"/>
-          <w:sz w:val="24"/>
-          <w:szCs w:val="24"/>
-          <w:lang w:val="en-US"/>
-        </w:rPr>
-        <w:t>Talk Plan</w:t>
-      </w:r>
-    </w:p>
-    <w:p>
-      <w:pPr>
-        <w:pStyle w:val="ListParagraph"/>
-        <w:numPr>
-          <w:ilvl w:val="0"/>
-          <w:numId w:val="1"/>
-        </w:numPr>
-        <w:rPr>
-          <w:rFonts w:cstheme="minorHAnsi"/>
-          <w:sz w:val="24"/>
-          <w:szCs w:val="24"/>
-          <w:lang w:val="en-US"/>
-        </w:rPr>
-      </w:pPr>
-      <w:r>
-        <w:rPr>
-          <w:rFonts w:cstheme="minorHAnsi"/>
-          <w:sz w:val="24"/>
-          <w:szCs w:val="24"/>
-          <w:lang w:val="en-US"/>
-        </w:rPr>
-        <w:t xml:space="preserve">Learning </w:t>
-      </w:r>
+        <w:t>To Do</w:t>
+      </w:r>
+    </w:p>
+    <w:p>
+      <w:pPr>
+        <w:pStyle w:val="ListParagraph"/>
+        <w:numPr>
+          <w:ilvl w:val="0"/>
+          <w:numId w:val="1"/>
+        </w:numPr>
+        <w:rPr>
+          <w:rFonts w:cstheme="minorHAnsi"/>
+          <w:sz w:val="24"/>
+          <w:szCs w:val="24"/>
+          <w:lang w:val="en-US"/>
+        </w:rPr>
+      </w:pPr>
+      <w:r>
+        <w:rPr>
+          <w:rFonts w:cstheme="minorHAnsi"/>
+          <w:sz w:val="24"/>
+          <w:szCs w:val="24"/>
+          <w:lang w:val="en-US"/>
+        </w:rPr>
+        <w:t>Build Dataset Builder</w:t>
+      </w:r>
+    </w:p>
+    <w:p>
+      <w:pPr>
+        <w:pStyle w:val="ListParagraph"/>
+        <w:numPr>
+          <w:ilvl w:val="0"/>
+          <w:numId w:val="1"/>
+        </w:numPr>
+        <w:rPr>
+          <w:rFonts w:cstheme="minorHAnsi"/>
+          <w:sz w:val="24"/>
+          <w:szCs w:val="24"/>
+          <w:lang w:val="en-US"/>
+        </w:rPr>
+      </w:pPr>
       <w:proofErr w:type="spellStart"/>
       <w:r>
         <w:rPr>
@@ -3855,482 +4320,9 @@
           <w:szCs w:val="24"/>
           <w:lang w:val="en-US"/>
         </w:rPr>
-        <w:t>Slurm</w:t>
+        <w:t>Visualisations</w:t>
       </w:r>
       <w:proofErr w:type="spellEnd"/>
-      <w:r>
-        <w:rPr>
-          <w:rFonts w:cstheme="minorHAnsi"/>
-          <w:sz w:val="24"/>
-          <w:szCs w:val="24"/>
-          <w:lang w:val="en-US"/>
-        </w:rPr>
-        <w:t>/Baskerville</w:t>
-      </w:r>
-    </w:p>
-    <w:p>
-      <w:pPr>
-        <w:pStyle w:val="ListParagraph"/>
-        <w:numPr>
-          <w:ilvl w:val="0"/>
-          <w:numId w:val="1"/>
-        </w:numPr>
-        <w:rPr>
-          <w:rFonts w:cstheme="minorHAnsi"/>
-          <w:sz w:val="24"/>
-          <w:szCs w:val="24"/>
-          <w:lang w:val="en-US"/>
-        </w:rPr>
-      </w:pPr>
-      <w:r>
-        <w:rPr>
-          <w:rFonts w:cstheme="minorHAnsi"/>
-          <w:sz w:val="24"/>
-          <w:szCs w:val="24"/>
-          <w:lang w:val="en-US"/>
-        </w:rPr>
-        <w:t>Train 2 Models, one small one for showing the VAE generates clear Images</w:t>
-      </w:r>
-    </w:p>
-    <w:p>
-      <w:pPr>
-        <w:pStyle w:val="ListParagraph"/>
-        <w:numPr>
-          <w:ilvl w:val="0"/>
-          <w:numId w:val="1"/>
-        </w:numPr>
-        <w:rPr>
-          <w:rFonts w:cstheme="minorHAnsi"/>
-          <w:sz w:val="24"/>
-          <w:szCs w:val="24"/>
-          <w:lang w:val="en-US"/>
-        </w:rPr>
-      </w:pPr>
-      <w:r>
-        <w:rPr>
-          <w:rFonts w:cstheme="minorHAnsi"/>
-          <w:sz w:val="24"/>
-          <w:szCs w:val="24"/>
-          <w:lang w:val="en-US"/>
-        </w:rPr>
-        <w:t>Train a second on the full dataset overnight to show it can learn</w:t>
-      </w:r>
-    </w:p>
-    <w:p>
-      <w:pPr>
-        <w:pStyle w:val="ListParagraph"/>
-        <w:numPr>
-          <w:ilvl w:val="0"/>
-          <w:numId w:val="1"/>
-        </w:numPr>
-        <w:rPr>
-          <w:rFonts w:cstheme="minorHAnsi"/>
-          <w:sz w:val="24"/>
-          <w:szCs w:val="24"/>
-          <w:lang w:val="en-US"/>
-        </w:rPr>
-      </w:pPr>
-      <w:r>
-        <w:rPr>
-          <w:rFonts w:cstheme="minorHAnsi"/>
-          <w:sz w:val="24"/>
-          <w:szCs w:val="24"/>
-          <w:lang w:val="en-US"/>
-        </w:rPr>
-        <w:t>Generate Example Images</w:t>
-      </w:r>
-    </w:p>
-    <w:p>
-      <w:pPr>
-        <w:rPr>
-          <w:rFonts w:cstheme="minorHAnsi"/>
-          <w:sz w:val="24"/>
-          <w:szCs w:val="24"/>
-          <w:lang w:val="en-US"/>
-        </w:rPr>
-      </w:pPr>
-      <w:hyperlink r:id="rId7" w:history="1">
-        <w:r>
-          <w:rPr>
-            <w:rStyle w:val="Hyperlink"/>
-            <w:rFonts w:cstheme="minorHAnsi"/>
-            <w:sz w:val="24"/>
-            <w:szCs w:val="24"/>
-            <w:lang w:val="en-US"/>
-          </w:rPr>
-          <w:t>https://www.ncbi.nlm.nih.gov/pmc/articles/PMC5570547/</w:t>
-        </w:r>
-      </w:hyperlink>
-    </w:p>
-    <w:p>
-      <w:pPr>
-        <w:rPr>
-          <w:rFonts w:cstheme="minorHAnsi"/>
-          <w:sz w:val="24"/>
-          <w:szCs w:val="24"/>
-          <w:lang w:val="en-US"/>
-        </w:rPr>
-      </w:pPr>
-      <w:hyperlink r:id="rId8" w:history="1">
-        <w:r>
-          <w:rPr>
-            <w:rStyle w:val="Hyperlink"/>
-            <w:rFonts w:cstheme="minorHAnsi"/>
-            <w:sz w:val="24"/>
-            <w:szCs w:val="24"/>
-            <w:lang w:val="en-US"/>
-          </w:rPr>
-          <w:t>https://www.kaggle.com/datasets/jithinanievarghese/drugs-related-to-common-treatments</w:t>
-        </w:r>
-      </w:hyperlink>
-      <w:r>
-        <w:rPr>
-          <w:rFonts w:cstheme="minorHAnsi"/>
-          <w:sz w:val="24"/>
-          <w:szCs w:val="24"/>
-          <w:lang w:val="en-US"/>
-        </w:rPr>
-        <w:t>?</w:t>
-      </w:r>
-    </w:p>
-    <w:p>
-      <w:pPr>
-        <w:rPr>
-          <w:rFonts w:cstheme="minorHAnsi"/>
-          <w:sz w:val="24"/>
-          <w:szCs w:val="24"/>
-          <w:lang w:val="en-US"/>
-        </w:rPr>
-      </w:pPr>
-    </w:p>
-    <w:p>
-      <w:pPr>
-        <w:rPr>
-          <w:rFonts w:cstheme="minorHAnsi"/>
-          <w:sz w:val="24"/>
-          <w:szCs w:val="24"/>
-          <w:lang w:val="en-US"/>
-        </w:rPr>
-      </w:pPr>
-    </w:p>
-    <w:p>
-      <w:pPr>
-        <w:rPr>
-          <w:rFonts w:cstheme="minorHAnsi"/>
-          <w:sz w:val="24"/>
-          <w:szCs w:val="24"/>
-          <w:lang w:val="en-US"/>
-        </w:rPr>
-      </w:pPr>
-      <w:r>
-        <w:rPr>
-          <w:rFonts w:cstheme="minorHAnsi"/>
-          <w:sz w:val="24"/>
-          <w:szCs w:val="24"/>
-          <w:lang w:val="en-US"/>
-        </w:rPr>
-        <w:t>SPLIT DATA INTO VALIDATION, TRAINING, TEST</w:t>
-      </w:r>
-    </w:p>
-    <w:p>
-      <w:pPr>
-        <w:rPr>
-          <w:rFonts w:cstheme="minorHAnsi"/>
-          <w:sz w:val="24"/>
-          <w:szCs w:val="24"/>
-          <w:lang w:val="en-US"/>
-        </w:rPr>
-      </w:pPr>
-    </w:p>
-    <w:p>
-      <w:pPr>
-        <w:rPr>
-          <w:rFonts w:cstheme="minorHAnsi"/>
-          <w:sz w:val="24"/>
-          <w:szCs w:val="24"/>
-          <w:lang w:val="en-US"/>
-        </w:rPr>
-      </w:pPr>
-      <w:r>
-        <w:rPr>
-          <w:rFonts w:cstheme="minorHAnsi"/>
-          <w:sz w:val="24"/>
-          <w:szCs w:val="24"/>
-          <w:lang w:val="en-US"/>
-        </w:rPr>
-        <w:t>List Target Illnesses</w:t>
-      </w:r>
-    </w:p>
-    <w:p>
-      <w:pPr>
-        <w:rPr>
-          <w:rFonts w:cstheme="minorHAnsi"/>
-          <w:sz w:val="24"/>
-          <w:szCs w:val="24"/>
-          <w:lang w:val="en-US"/>
-        </w:rPr>
-      </w:pPr>
-      <w:r>
-        <w:rPr>
-          <w:rFonts w:cstheme="minorHAnsi"/>
-          <w:sz w:val="24"/>
-          <w:szCs w:val="24"/>
-          <w:lang w:val="en-US"/>
-        </w:rPr>
-        <w:t>Get all currently patented treatments</w:t>
-      </w:r>
-    </w:p>
-    <w:p>
-      <w:pPr>
-        <w:rPr>
-          <w:rFonts w:cstheme="minorHAnsi"/>
-          <w:sz w:val="24"/>
-          <w:szCs w:val="24"/>
-          <w:lang w:val="en-US"/>
-        </w:rPr>
-      </w:pPr>
-    </w:p>
-    <w:p>
-      <w:pPr>
-        <w:rPr>
-          <w:rFonts w:cstheme="minorHAnsi"/>
-          <w:sz w:val="24"/>
-          <w:szCs w:val="24"/>
-          <w:lang w:val="en-US"/>
-        </w:rPr>
-      </w:pPr>
-      <w:r>
-        <w:rPr>
-          <w:rFonts w:cstheme="minorHAnsi"/>
-          <w:sz w:val="24"/>
-          <w:szCs w:val="24"/>
-          <w:lang w:val="en-US"/>
-        </w:rPr>
-        <w:t>Prompt</w:t>
-      </w:r>
-    </w:p>
-    <w:p>
-      <w:pPr>
-        <w:rPr>
-          <w:rFonts w:cstheme="minorHAnsi"/>
-          <w:sz w:val="24"/>
-          <w:szCs w:val="24"/>
-          <w:lang w:val="en-US"/>
-        </w:rPr>
-      </w:pPr>
-      <w:r>
-        <w:rPr>
-          <w:rFonts w:cstheme="minorHAnsi"/>
-          <w:sz w:val="24"/>
-          <w:szCs w:val="24"/>
-          <w:lang w:val="en-US"/>
-        </w:rPr>
-        <w:t xml:space="preserve">Design me 20 possible molecules for treating </w:t>
-      </w:r>
-      <w:r>
-        <w:rPr>
-          <w:rFonts w:cstheme="minorHAnsi"/>
-          <w:sz w:val="24"/>
-          <w:szCs w:val="24"/>
-          <w:lang w:val="en-US"/>
-        </w:rPr>
-        <w:t>Parkinson’s</w:t>
-      </w:r>
-      <w:r>
-        <w:rPr>
-          <w:rFonts w:cstheme="minorHAnsi"/>
-          <w:sz w:val="24"/>
-          <w:szCs w:val="24"/>
-          <w:lang w:val="en-US"/>
-        </w:rPr>
-        <w:t xml:space="preserve"> with a faster onset then X drug and less </w:t>
-      </w:r>
-      <w:proofErr w:type="spellStart"/>
-      <w:r>
-        <w:rPr>
-          <w:rFonts w:cstheme="minorHAnsi"/>
-          <w:sz w:val="24"/>
-          <w:szCs w:val="24"/>
-          <w:lang w:val="en-US"/>
-        </w:rPr>
-        <w:t>biotoxic</w:t>
-      </w:r>
-      <w:proofErr w:type="spellEnd"/>
-      <w:r>
-        <w:rPr>
-          <w:rFonts w:cstheme="minorHAnsi"/>
-          <w:sz w:val="24"/>
-          <w:szCs w:val="24"/>
-          <w:lang w:val="en-US"/>
-        </w:rPr>
-        <w:t>, using examples of</w:t>
-      </w:r>
-    </w:p>
-    <w:p>
-      <w:pPr>
-        <w:rPr>
-          <w:rFonts w:cstheme="minorHAnsi"/>
-          <w:sz w:val="24"/>
-          <w:szCs w:val="24"/>
-          <w:lang w:val="en-US"/>
-        </w:rPr>
-      </w:pPr>
-    </w:p>
-    <w:p>
-      <w:pPr>
-        <w:rPr>
-          <w:rFonts w:cstheme="minorHAnsi"/>
-          <w:sz w:val="24"/>
-          <w:szCs w:val="24"/>
-          <w:lang w:val="en-US"/>
-        </w:rPr>
-      </w:pPr>
-      <w:r>
-        <w:rPr>
-          <w:rFonts w:cstheme="minorHAnsi"/>
-          <w:sz w:val="24"/>
-          <w:szCs w:val="24"/>
-          <w:lang w:val="en-US"/>
-        </w:rPr>
-        <w:t>More Visualizations of Input Embedding and Latent Space</w:t>
-      </w:r>
-    </w:p>
-    <w:p>
-      <w:pPr>
-        <w:rPr>
-          <w:rFonts w:cstheme="minorHAnsi"/>
-          <w:sz w:val="24"/>
-          <w:szCs w:val="24"/>
-          <w:lang w:val="en-US"/>
-        </w:rPr>
-      </w:pPr>
-    </w:p>
-    <w:p>
-      <w:pPr>
-        <w:rPr>
-          <w:rFonts w:cstheme="minorHAnsi"/>
-          <w:sz w:val="24"/>
-          <w:szCs w:val="24"/>
-          <w:lang w:val="en-US"/>
-        </w:rPr>
-      </w:pPr>
-      <w:r>
-        <w:rPr>
-          <w:rFonts w:cstheme="minorHAnsi"/>
-          <w:sz w:val="24"/>
-          <w:szCs w:val="24"/>
-          <w:lang w:val="en-US"/>
-        </w:rPr>
-        <w:t>Make it robust so it works with any dataset</w:t>
-      </w:r>
-    </w:p>
-    <w:p>
-      <w:pPr>
-        <w:rPr>
-          <w:rFonts w:cstheme="minorHAnsi"/>
-          <w:sz w:val="24"/>
-          <w:szCs w:val="24"/>
-          <w:lang w:val="en-US"/>
-        </w:rPr>
-      </w:pPr>
-    </w:p>
-    <w:p>
-      <w:pPr>
-        <w:rPr>
-          <w:rFonts w:cstheme="minorHAnsi"/>
-          <w:sz w:val="24"/>
-          <w:szCs w:val="24"/>
-          <w:lang w:val="en-US"/>
-        </w:rPr>
-      </w:pPr>
-      <w:r>
-        <w:rPr>
-          <w:rFonts w:cstheme="minorHAnsi"/>
-          <w:sz w:val="24"/>
-          <w:szCs w:val="24"/>
-          <w:lang w:val="en-US"/>
-        </w:rPr>
-        <w:t>Small Dataset, both 44 and 194 is optimal number of clusters?</w:t>
-      </w:r>
-    </w:p>
-    <w:p>
-      <w:pPr>
-        <w:rPr>
-          <w:rFonts w:cstheme="minorHAnsi"/>
-          <w:sz w:val="24"/>
-          <w:szCs w:val="24"/>
-          <w:lang w:val="en-US"/>
-        </w:rPr>
-      </w:pPr>
-    </w:p>
-    <w:p>
-      <w:pPr>
-        <w:rPr>
-          <w:rFonts w:cstheme="minorHAnsi"/>
-          <w:sz w:val="24"/>
-          <w:szCs w:val="24"/>
-          <w:lang w:val="en-US"/>
-        </w:rPr>
-      </w:pPr>
-      <w:r>
-        <w:rPr>
-          <w:rFonts w:cstheme="minorHAnsi"/>
-          <w:sz w:val="24"/>
-          <w:szCs w:val="24"/>
-          <w:lang w:val="en-US"/>
-        </w:rPr>
-        <w:t>To Do</w:t>
-      </w:r>
-    </w:p>
-    <w:p>
-      <w:pPr>
-        <w:pStyle w:val="ListParagraph"/>
-        <w:numPr>
-          <w:ilvl w:val="0"/>
-          <w:numId w:val="1"/>
-        </w:numPr>
-        <w:rPr>
-          <w:rFonts w:cstheme="minorHAnsi"/>
-          <w:sz w:val="24"/>
-          <w:szCs w:val="24"/>
-          <w:lang w:val="en-US"/>
-        </w:rPr>
-      </w:pPr>
-      <w:r>
-        <w:rPr>
-          <w:rFonts w:cstheme="minorHAnsi"/>
-          <w:sz w:val="24"/>
-          <w:szCs w:val="24"/>
-          <w:lang w:val="en-US"/>
-        </w:rPr>
-        <w:t>Build Dataset Builder</w:t>
-      </w:r>
-    </w:p>
-    <w:p>
-      <w:pPr>
-        <w:pStyle w:val="ListParagraph"/>
-        <w:numPr>
-          <w:ilvl w:val="0"/>
-          <w:numId w:val="1"/>
-        </w:numPr>
-        <w:rPr>
-          <w:rFonts w:cstheme="minorHAnsi"/>
-          <w:sz w:val="24"/>
-          <w:szCs w:val="24"/>
-          <w:lang w:val="en-US"/>
-        </w:rPr>
-      </w:pPr>
-      <w:proofErr w:type="spellStart"/>
-      <w:r>
-        <w:rPr>
-          <w:rFonts w:cstheme="minorHAnsi"/>
-          <w:sz w:val="24"/>
-          <w:szCs w:val="24"/>
-          <w:lang w:val="en-US"/>
-        </w:rPr>
-        <w:t>Visualisations</w:t>
-      </w:r>
-      <w:proofErr w:type="spellEnd"/>
     </w:p>
     <w:p>
       <w:pPr>
@@ -4594,6 +4586,35 @@
           <w:lang w:val="en-US"/>
         </w:rPr>
         <w:t>RL</w:t>
+      </w:r>
+    </w:p>
+    <w:p>
+      <w:pPr>
+        <w:rPr>
+          <w:rFonts w:cstheme="minorHAnsi"/>
+          <w:sz w:val="24"/>
+          <w:szCs w:val="24"/>
+          <w:lang w:val="en-US"/>
+        </w:rPr>
+      </w:pPr>
+    </w:p>
+    <w:p>
+      <w:pPr>
+        <w:rPr>
+          <w:rFonts w:cstheme="minorHAnsi"/>
+          <w:sz w:val="24"/>
+          <w:szCs w:val="24"/>
+          <w:lang w:val="en-US"/>
+        </w:rPr>
+      </w:pPr>
+      <w:r>
+        <w:rPr>
+          <w:rFonts w:cstheme="minorHAnsi"/>
+          <w:sz w:val="24"/>
+          <w:szCs w:val="24"/>
+          <w:lang w:val="en-US"/>
+        </w:rPr>
+        <w:t>https://www.youtube.com/watch?v=4mygq7Brtu8</w:t>
       </w:r>
     </w:p>
     <w:sectPr>

</xml_diff>

<commit_message>
Designing Full Pipeline, Generating Full 250k Dataset
</commit_message>
<xml_diff>
--- a/docs/details.docx
+++ b/docs/details.docx
@@ -1727,7 +1727,7 @@
       <w:proofErr w:type="spellEnd"/>
     </w:p>
     <w:p>
-      <w:hyperlink r:id="rId5" w:anchor="optics" w:history="1">
+      <w:hyperlink r:id="rId6" w:anchor="optics" w:history="1">
         <w:r>
           <w:rPr>
             <w:rStyle w:val="std"/>
@@ -4297,6 +4297,15 @@
         </w:rPr>
         <w:t>Build Dataset Builder</w:t>
       </w:r>
+      <w:r>
+        <w:rPr>
+          <w:rFonts w:cstheme="minorHAnsi"/>
+          <w:sz w:val="24"/>
+          <w:szCs w:val="24"/>
+          <w:lang w:val="en-US"/>
+        </w:rPr>
+        <w:t xml:space="preserve"> – Done</w:t>
+      </w:r>
     </w:p>
     <w:p>
       <w:pPr>
@@ -4323,6 +4332,15 @@
         <w:t>Visualisations</w:t>
       </w:r>
       <w:proofErr w:type="spellEnd"/>
+      <w:r>
+        <w:rPr>
+          <w:rFonts w:cstheme="minorHAnsi"/>
+          <w:sz w:val="24"/>
+          <w:szCs w:val="24"/>
+          <w:lang w:val="en-US"/>
+        </w:rPr>
+        <w:t xml:space="preserve"> - Done</w:t>
+      </w:r>
     </w:p>
     <w:p>
       <w:pPr>
@@ -4347,6 +4365,15 @@
         </w:rPr>
         <w:t>Build Custom dataset</w:t>
       </w:r>
+      <w:r>
+        <w:rPr>
+          <w:rFonts w:cstheme="minorHAnsi"/>
+          <w:sz w:val="24"/>
+          <w:szCs w:val="24"/>
+          <w:lang w:val="en-US"/>
+        </w:rPr>
+        <w:t xml:space="preserve"> - Done</w:t>
+      </w:r>
     </w:p>
     <w:p>
       <w:pPr>
@@ -4371,6 +4398,15 @@
         </w:rPr>
         <w:t>Write Academic Paper</w:t>
       </w:r>
+      <w:r>
+        <w:rPr>
+          <w:rFonts w:cstheme="minorHAnsi"/>
+          <w:sz w:val="24"/>
+          <w:szCs w:val="24"/>
+          <w:lang w:val="en-US"/>
+        </w:rPr>
+        <w:t xml:space="preserve"> - Done</w:t>
+      </w:r>
     </w:p>
     <w:p>
       <w:pPr>
@@ -4666,14 +4702,796 @@
           <w:lang w:val="en-US"/>
         </w:rPr>
       </w:pPr>
-      <w:r>
-        <w:rPr>
-          <w:rFonts w:cstheme="minorHAnsi"/>
-          <w:sz w:val="24"/>
-          <w:szCs w:val="24"/>
-          <w:lang w:val="en-US"/>
-        </w:rPr>
-        <w:t>https://www.youtube.com/watch?v=4mygq7Brtu8</w:t>
+      <w:hyperlink r:id="rId7" w:history="1">
+        <w:r>
+          <w:rPr>
+            <w:rStyle w:val="Hyperlink"/>
+            <w:rFonts w:cstheme="minorHAnsi"/>
+            <w:sz w:val="24"/>
+            <w:szCs w:val="24"/>
+            <w:lang w:val="en-US"/>
+          </w:rPr>
+          <w:t>https://www.youtube.com/watch?v=4mygq7Brtu8</w:t>
+        </w:r>
+      </w:hyperlink>
+    </w:p>
+    <w:p>
+      <w:pPr>
+        <w:rPr>
+          <w:rFonts w:cstheme="minorHAnsi"/>
+          <w:sz w:val="24"/>
+          <w:szCs w:val="24"/>
+          <w:lang w:val="en-US"/>
+        </w:rPr>
+      </w:pPr>
+      <w:r>
+        <w:rPr>
+          <w:rFonts w:cstheme="minorHAnsi"/>
+          <w:sz w:val="24"/>
+          <w:szCs w:val="24"/>
+          <w:lang w:val="en-US"/>
+        </w:rPr>
+        <w:t>OTHER INFORMATION TO INPUT INTO MODEL</w:t>
+      </w:r>
+    </w:p>
+    <w:p>
+      <w:pPr>
+        <w:rPr>
+          <w:rFonts w:cstheme="minorHAnsi"/>
+          <w:sz w:val="24"/>
+          <w:szCs w:val="24"/>
+          <w:lang w:val="en-US"/>
+        </w:rPr>
+      </w:pPr>
+    </w:p>
+    <w:p>
+      <w:pPr>
+        <w:rPr>
+          <w:rFonts w:cstheme="minorHAnsi"/>
+          <w:b/>
+          <w:bCs/>
+          <w:sz w:val="24"/>
+          <w:szCs w:val="24"/>
+          <w:lang w:val="en-US"/>
+        </w:rPr>
+      </w:pPr>
+      <w:r>
+        <w:rPr>
+          <w:rFonts w:cstheme="minorHAnsi"/>
+          <w:b/>
+          <w:bCs/>
+          <w:sz w:val="24"/>
+          <w:szCs w:val="24"/>
+          <w:lang w:val="en-US"/>
+        </w:rPr>
+        <w:t>Two VAEs</w:t>
+      </w:r>
+    </w:p>
+    <w:p>
+      <w:pPr>
+        <w:rPr>
+          <w:rFonts w:cstheme="minorHAnsi"/>
+          <w:sz w:val="24"/>
+          <w:szCs w:val="24"/>
+          <w:lang w:val="en-US"/>
+        </w:rPr>
+      </w:pPr>
+      <w:r>
+        <w:rPr>
+          <w:rFonts w:cstheme="minorHAnsi"/>
+          <w:sz w:val="24"/>
+          <w:szCs w:val="24"/>
+          <w:lang w:val="en-US"/>
+        </w:rPr>
+        <w:t>On for representing someone’s genetic profile</w:t>
+      </w:r>
+    </w:p>
+    <w:p>
+      <w:pPr>
+        <w:rPr>
+          <w:rFonts w:cstheme="minorHAnsi"/>
+          <w:sz w:val="24"/>
+          <w:szCs w:val="24"/>
+          <w:lang w:val="en-US"/>
+        </w:rPr>
+      </w:pPr>
+      <w:r>
+        <w:rPr>
+          <w:rFonts w:cstheme="minorHAnsi"/>
+          <w:sz w:val="24"/>
+          <w:szCs w:val="24"/>
+          <w:lang w:val="en-US"/>
+        </w:rPr>
+        <w:t>On for representing the starting molecule</w:t>
+      </w:r>
+    </w:p>
+    <w:p>
+      <w:pPr>
+        <w:rPr>
+          <w:rFonts w:cstheme="minorHAnsi"/>
+          <w:sz w:val="24"/>
+          <w:szCs w:val="24"/>
+          <w:lang w:val="en-US"/>
+        </w:rPr>
+      </w:pPr>
+    </w:p>
+    <w:p>
+      <w:pPr>
+        <w:rPr>
+          <w:rFonts w:cstheme="minorHAnsi"/>
+          <w:b/>
+          <w:bCs/>
+          <w:sz w:val="24"/>
+          <w:szCs w:val="24"/>
+          <w:lang w:val="en-US"/>
+        </w:rPr>
+      </w:pPr>
+      <w:r>
+        <w:rPr>
+          <w:rFonts w:cstheme="minorHAnsi"/>
+          <w:b/>
+          <w:bCs/>
+          <w:sz w:val="24"/>
+          <w:szCs w:val="24"/>
+          <w:lang w:val="en-US"/>
+        </w:rPr>
+        <w:t>New inputs to single decoder</w:t>
+      </w:r>
+    </w:p>
+    <w:p>
+      <w:pPr>
+        <w:rPr>
+          <w:rFonts w:cstheme="minorHAnsi"/>
+          <w:sz w:val="24"/>
+          <w:szCs w:val="24"/>
+          <w:lang w:val="en-US"/>
+        </w:rPr>
+      </w:pPr>
+      <w:r>
+        <w:rPr>
+          <w:rFonts w:cstheme="minorHAnsi"/>
+          <w:sz w:val="24"/>
+          <w:szCs w:val="24"/>
+          <w:lang w:val="en-US"/>
+        </w:rPr>
+        <w:t>Compressed Starting Molecule</w:t>
+      </w:r>
+    </w:p>
+    <w:p>
+      <w:pPr>
+        <w:rPr>
+          <w:rFonts w:cstheme="minorHAnsi"/>
+          <w:sz w:val="24"/>
+          <w:szCs w:val="24"/>
+          <w:lang w:val="en-US"/>
+        </w:rPr>
+      </w:pPr>
+      <w:r>
+        <w:rPr>
+          <w:rFonts w:cstheme="minorHAnsi"/>
+          <w:sz w:val="24"/>
+          <w:szCs w:val="24"/>
+          <w:lang w:val="en-US"/>
+        </w:rPr>
+        <w:t>Compressed Genetic Representation of Persons Genetic Information</w:t>
+      </w:r>
+    </w:p>
+    <w:p>
+      <w:pPr>
+        <w:rPr>
+          <w:rFonts w:cstheme="minorHAnsi"/>
+          <w:sz w:val="24"/>
+          <w:szCs w:val="24"/>
+          <w:lang w:val="en-US"/>
+        </w:rPr>
+      </w:pPr>
+    </w:p>
+    <w:p>
+      <w:pPr>
+        <w:rPr>
+          <w:rFonts w:cstheme="minorHAnsi"/>
+          <w:sz w:val="24"/>
+          <w:szCs w:val="24"/>
+          <w:lang w:val="en-US"/>
+        </w:rPr>
+      </w:pPr>
+      <w:r>
+        <w:rPr>
+          <w:rFonts w:cstheme="minorHAnsi"/>
+          <w:sz w:val="24"/>
+          <w:szCs w:val="24"/>
+          <w:lang w:val="en-US"/>
+        </w:rPr>
+        <w:t>Components</w:t>
+      </w:r>
+    </w:p>
+    <w:p>
+      <w:pPr>
+        <w:pStyle w:val="ListParagraph"/>
+        <w:numPr>
+          <w:ilvl w:val="0"/>
+          <w:numId w:val="1"/>
+        </w:numPr>
+        <w:rPr>
+          <w:rFonts w:cstheme="minorHAnsi"/>
+          <w:sz w:val="24"/>
+          <w:szCs w:val="24"/>
+          <w:lang w:val="en-US"/>
+        </w:rPr>
+      </w:pPr>
+      <w:r>
+        <w:rPr>
+          <w:rFonts w:cstheme="minorHAnsi"/>
+          <w:sz w:val="24"/>
+          <w:szCs w:val="24"/>
+          <w:lang w:val="en-US"/>
+        </w:rPr>
+        <w:t>Genetic Information</w:t>
+      </w:r>
+    </w:p>
+    <w:p>
+      <w:pPr>
+        <w:pStyle w:val="ListParagraph"/>
+        <w:numPr>
+          <w:ilvl w:val="0"/>
+          <w:numId w:val="1"/>
+        </w:numPr>
+        <w:rPr>
+          <w:rFonts w:cstheme="minorHAnsi"/>
+          <w:sz w:val="24"/>
+          <w:szCs w:val="24"/>
+          <w:lang w:val="en-US"/>
+        </w:rPr>
+      </w:pPr>
+      <w:r>
+        <w:rPr>
+          <w:rFonts w:cstheme="minorHAnsi"/>
+          <w:sz w:val="24"/>
+          <w:szCs w:val="24"/>
+          <w:lang w:val="en-US"/>
+        </w:rPr>
+        <w:t>Condition Vector</w:t>
+      </w:r>
+    </w:p>
+    <w:p>
+      <w:pPr>
+        <w:pStyle w:val="ListParagraph"/>
+        <w:numPr>
+          <w:ilvl w:val="0"/>
+          <w:numId w:val="1"/>
+        </w:numPr>
+        <w:rPr>
+          <w:rFonts w:cstheme="minorHAnsi"/>
+          <w:sz w:val="24"/>
+          <w:szCs w:val="24"/>
+          <w:lang w:val="en-US"/>
+        </w:rPr>
+      </w:pPr>
+      <w:r>
+        <w:rPr>
+          <w:rFonts w:cstheme="minorHAnsi"/>
+          <w:sz w:val="24"/>
+          <w:szCs w:val="24"/>
+          <w:lang w:val="en-US"/>
+        </w:rPr>
+        <w:t>Input Synthesis</w:t>
+      </w:r>
+    </w:p>
+    <w:p>
+      <w:pPr>
+        <w:pStyle w:val="ListParagraph"/>
+        <w:numPr>
+          <w:ilvl w:val="0"/>
+          <w:numId w:val="1"/>
+        </w:numPr>
+        <w:rPr>
+          <w:rFonts w:cstheme="minorHAnsi"/>
+          <w:sz w:val="24"/>
+          <w:szCs w:val="24"/>
+          <w:lang w:val="en-US"/>
+        </w:rPr>
+      </w:pPr>
+      <w:r>
+        <w:rPr>
+          <w:rFonts w:cstheme="minorHAnsi"/>
+          <w:sz w:val="24"/>
+          <w:szCs w:val="24"/>
+          <w:lang w:val="en-US"/>
+        </w:rPr>
+        <w:t>Compressed Molecular Representation</w:t>
+      </w:r>
+    </w:p>
+    <w:p>
+      <w:pPr>
+        <w:rPr>
+          <w:rFonts w:cstheme="minorHAnsi"/>
+          <w:sz w:val="24"/>
+          <w:szCs w:val="24"/>
+          <w:lang w:val="en-US"/>
+        </w:rPr>
+      </w:pPr>
+    </w:p>
+    <w:p>
+      <w:pPr>
+        <w:rPr>
+          <w:rFonts w:cstheme="minorHAnsi"/>
+          <w:sz w:val="24"/>
+          <w:szCs w:val="24"/>
+          <w:lang w:val="en-US"/>
+        </w:rPr>
+      </w:pPr>
+      <w:r>
+        <w:rPr>
+          <w:rFonts w:cstheme="minorHAnsi"/>
+          <w:sz w:val="24"/>
+          <w:szCs w:val="24"/>
+          <w:lang w:val="en-US"/>
+        </w:rPr>
+        <w:t>To Do:</w:t>
+      </w:r>
+    </w:p>
+    <w:p>
+      <w:pPr>
+        <w:pStyle w:val="ListParagraph"/>
+        <w:numPr>
+          <w:ilvl w:val="0"/>
+          <w:numId w:val="1"/>
+        </w:numPr>
+        <w:rPr>
+          <w:rFonts w:cstheme="minorHAnsi"/>
+          <w:sz w:val="24"/>
+          <w:szCs w:val="24"/>
+          <w:lang w:val="en-US"/>
+        </w:rPr>
+      </w:pPr>
+      <w:r>
+        <w:rPr>
+          <w:rFonts w:cstheme="minorHAnsi"/>
+          <w:sz w:val="24"/>
+          <w:szCs w:val="24"/>
+          <w:lang w:val="en-US"/>
+        </w:rPr>
+        <w:lastRenderedPageBreak/>
+        <w:t>Generate Full Dataset</w:t>
+      </w:r>
+    </w:p>
+    <w:p>
+      <w:pPr>
+        <w:pStyle w:val="ListParagraph"/>
+        <w:numPr>
+          <w:ilvl w:val="0"/>
+          <w:numId w:val="1"/>
+        </w:numPr>
+        <w:rPr>
+          <w:rFonts w:cstheme="minorHAnsi"/>
+          <w:sz w:val="24"/>
+          <w:szCs w:val="24"/>
+          <w:lang w:val="en-US"/>
+        </w:rPr>
+      </w:pPr>
+      <w:r>
+        <w:rPr>
+          <w:rFonts w:cstheme="minorHAnsi"/>
+          <w:sz w:val="24"/>
+          <w:szCs w:val="24"/>
+          <w:lang w:val="en-US"/>
+        </w:rPr>
+        <w:t>Train Full Model</w:t>
+      </w:r>
+    </w:p>
+    <w:p>
+      <w:pPr>
+        <w:pStyle w:val="ListParagraph"/>
+        <w:numPr>
+          <w:ilvl w:val="0"/>
+          <w:numId w:val="1"/>
+        </w:numPr>
+        <w:rPr>
+          <w:rFonts w:cstheme="minorHAnsi"/>
+          <w:sz w:val="24"/>
+          <w:szCs w:val="24"/>
+        </w:rPr>
+      </w:pPr>
+      <w:r>
+        <w:rPr>
+          <w:rFonts w:cstheme="minorHAnsi"/>
+          <w:sz w:val="24"/>
+          <w:szCs w:val="24"/>
+        </w:rPr>
+        <w:t>Reverse Var</w:t>
+      </w:r>
+      <w:r>
+        <w:rPr>
+          <w:rFonts w:cstheme="minorHAnsi"/>
+          <w:sz w:val="24"/>
+          <w:szCs w:val="24"/>
+        </w:rPr>
+        <w:t>iational Auto Encoder Image-To-S</w:t>
+      </w:r>
+      <w:r>
+        <w:rPr>
+          <w:rFonts w:cstheme="minorHAnsi"/>
+          <w:sz w:val="24"/>
+          <w:szCs w:val="24"/>
+        </w:rPr>
+        <w:t>miles</w:t>
+      </w:r>
+    </w:p>
+    <w:p>
+      <w:pPr>
+        <w:pStyle w:val="ListParagraph"/>
+        <w:numPr>
+          <w:ilvl w:val="0"/>
+          <w:numId w:val="1"/>
+        </w:numPr>
+        <w:rPr>
+          <w:rFonts w:cstheme="minorHAnsi"/>
+          <w:sz w:val="24"/>
+          <w:szCs w:val="24"/>
+        </w:rPr>
+      </w:pPr>
+      <w:r>
+        <w:rPr>
+          <w:rFonts w:cstheme="minorHAnsi"/>
+          <w:sz w:val="24"/>
+          <w:szCs w:val="24"/>
+        </w:rPr>
+        <w:t>Cycle GAN</w:t>
+      </w:r>
+    </w:p>
+    <w:p>
+      <w:pPr>
+        <w:pStyle w:val="ListParagraph"/>
+        <w:numPr>
+          <w:ilvl w:val="0"/>
+          <w:numId w:val="1"/>
+        </w:numPr>
+        <w:rPr>
+          <w:rFonts w:cstheme="minorHAnsi"/>
+          <w:sz w:val="24"/>
+          <w:szCs w:val="24"/>
+        </w:rPr>
+      </w:pPr>
+      <w:r>
+        <w:rPr>
+          <w:rFonts w:cstheme="minorHAnsi"/>
+          <w:sz w:val="24"/>
+          <w:szCs w:val="24"/>
+        </w:rPr>
+        <w:t>Clean Up/Reorganise Project</w:t>
+      </w:r>
+    </w:p>
+    <w:p>
+      <w:pPr>
+        <w:pStyle w:val="ListParagraph"/>
+        <w:numPr>
+          <w:ilvl w:val="0"/>
+          <w:numId w:val="1"/>
+        </w:numPr>
+        <w:rPr>
+          <w:rFonts w:cstheme="minorHAnsi"/>
+          <w:sz w:val="24"/>
+          <w:szCs w:val="24"/>
+        </w:rPr>
+      </w:pPr>
+      <w:r>
+        <w:rPr>
+          <w:rFonts w:cstheme="minorHAnsi"/>
+          <w:sz w:val="24"/>
+          <w:szCs w:val="24"/>
+        </w:rPr>
+        <w:t>Write More on the paper</w:t>
+      </w:r>
+    </w:p>
+    <w:p>
+      <w:pPr>
+        <w:rPr>
+          <w:rFonts w:cstheme="minorHAnsi"/>
+          <w:sz w:val="24"/>
+          <w:szCs w:val="24"/>
+        </w:rPr>
+      </w:pPr>
+    </w:p>
+    <w:p>
+      <w:pPr>
+        <w:rPr>
+          <w:rFonts w:cstheme="minorHAnsi"/>
+          <w:sz w:val="24"/>
+          <w:szCs w:val="24"/>
+        </w:rPr>
+      </w:pPr>
+      <w:r>
+        <w:rPr>
+          <w:rFonts w:cstheme="minorHAnsi"/>
+          <w:sz w:val="24"/>
+          <w:szCs w:val="24"/>
+        </w:rPr>
+        <w:t>User inputs their Genetic Information, An illness</w:t>
+      </w:r>
+    </w:p>
+    <w:p>
+      <w:pPr>
+        <w:rPr>
+          <w:rFonts w:cstheme="minorHAnsi"/>
+          <w:sz w:val="24"/>
+          <w:szCs w:val="24"/>
+        </w:rPr>
+      </w:pPr>
+      <w:r>
+        <w:rPr>
+          <w:rFonts w:cstheme="minorHAnsi"/>
+          <w:sz w:val="24"/>
+          <w:szCs w:val="24"/>
+        </w:rPr>
+        <w:t>A starting molecule is generated, a condition is generated</w:t>
+      </w:r>
+    </w:p>
+    <w:p>
+      <w:pPr>
+        <w:rPr>
+          <w:rFonts w:cstheme="minorHAnsi"/>
+          <w:sz w:val="24"/>
+          <w:szCs w:val="24"/>
+        </w:rPr>
+      </w:pPr>
+      <w:r>
+        <w:rPr>
+          <w:rFonts w:cstheme="minorHAnsi"/>
+          <w:sz w:val="24"/>
+          <w:szCs w:val="24"/>
+        </w:rPr>
+        <w:t>Potential Molecules are generated</w:t>
+      </w:r>
+    </w:p>
+    <w:p>
+      <w:pPr>
+        <w:rPr>
+          <w:rFonts w:cstheme="minorHAnsi"/>
+          <w:sz w:val="24"/>
+          <w:szCs w:val="24"/>
+        </w:rPr>
+      </w:pPr>
+    </w:p>
+    <w:p>
+      <w:pPr>
+        <w:rPr>
+          <w:rFonts w:cstheme="minorHAnsi"/>
+          <w:sz w:val="24"/>
+          <w:szCs w:val="24"/>
+        </w:rPr>
+      </w:pPr>
+    </w:p>
+    <w:p>
+      <w:pPr>
+        <w:rPr>
+          <w:rFonts w:cstheme="minorHAnsi"/>
+          <w:sz w:val="24"/>
+          <w:szCs w:val="24"/>
+        </w:rPr>
+      </w:pPr>
+      <w:r>
+        <w:rPr>
+          <w:rFonts w:cstheme="minorHAnsi"/>
+          <w:sz w:val="24"/>
+          <w:szCs w:val="24"/>
+        </w:rPr>
+        <w:t>Genetic information effects the starting molecule and the Ranking</w:t>
+      </w:r>
+    </w:p>
+    <w:p>
+      <w:pPr>
+        <w:rPr>
+          <w:rFonts w:cstheme="minorHAnsi"/>
+          <w:sz w:val="24"/>
+          <w:szCs w:val="24"/>
+        </w:rPr>
+      </w:pPr>
+    </w:p>
+    <w:p>
+      <w:pPr>
+        <w:rPr>
+          <w:rFonts w:cstheme="minorHAnsi"/>
+          <w:sz w:val="24"/>
+          <w:szCs w:val="24"/>
+        </w:rPr>
+      </w:pPr>
+      <w:r>
+        <w:rPr>
+          <w:rFonts w:cstheme="minorHAnsi"/>
+          <w:sz w:val="24"/>
+          <w:szCs w:val="24"/>
+        </w:rPr>
+        <w:t>Input synthesis</w:t>
+      </w:r>
+    </w:p>
+    <w:p>
+      <w:pPr>
+        <w:pStyle w:val="ListParagraph"/>
+        <w:numPr>
+          <w:ilvl w:val="0"/>
+          <w:numId w:val="1"/>
+        </w:numPr>
+        <w:rPr>
+          <w:rFonts w:cstheme="minorHAnsi"/>
+          <w:sz w:val="24"/>
+          <w:szCs w:val="24"/>
+        </w:rPr>
+      </w:pPr>
+      <w:r>
+        <w:rPr>
+          <w:rFonts w:cstheme="minorHAnsi"/>
+          <w:sz w:val="24"/>
+          <w:szCs w:val="24"/>
+        </w:rPr>
+        <w:t>Target illness</w:t>
+      </w:r>
+    </w:p>
+    <w:p>
+      <w:pPr>
+        <w:pStyle w:val="ListParagraph"/>
+        <w:numPr>
+          <w:ilvl w:val="0"/>
+          <w:numId w:val="1"/>
+        </w:numPr>
+        <w:rPr>
+          <w:rFonts w:cstheme="minorHAnsi"/>
+          <w:sz w:val="24"/>
+          <w:szCs w:val="24"/>
+        </w:rPr>
+      </w:pPr>
+      <w:r>
+        <w:rPr>
+          <w:rFonts w:cstheme="minorHAnsi"/>
+          <w:sz w:val="24"/>
+          <w:szCs w:val="24"/>
+        </w:rPr>
+        <w:t>Ge</w:t>
+      </w:r>
+    </w:p>
+    <w:p>
+      <w:pPr>
+        <w:rPr>
+          <w:rFonts w:cstheme="minorHAnsi"/>
+          <w:sz w:val="24"/>
+          <w:szCs w:val="24"/>
+        </w:rPr>
+      </w:pPr>
+    </w:p>
+    <w:p>
+      <w:pPr>
+        <w:rPr>
+          <w:rFonts w:cstheme="minorHAnsi"/>
+          <w:sz w:val="24"/>
+          <w:szCs w:val="24"/>
+        </w:rPr>
+      </w:pPr>
+    </w:p>
+    <w:p>
+      <w:pPr>
+        <w:rPr>
+          <w:rFonts w:cstheme="minorHAnsi"/>
+          <w:sz w:val="24"/>
+          <w:szCs w:val="24"/>
+        </w:rPr>
+      </w:pPr>
+      <w:r>
+        <w:rPr>
+          <w:rFonts w:cstheme="minorHAnsi"/>
+          <w:sz w:val="24"/>
+          <w:szCs w:val="24"/>
+        </w:rPr>
+        <w:t>Full Framework</w:t>
+      </w:r>
+    </w:p>
+    <w:p>
+      <w:pPr>
+        <w:rPr>
+          <w:rFonts w:cstheme="minorHAnsi"/>
+          <w:sz w:val="24"/>
+          <w:szCs w:val="24"/>
+        </w:rPr>
+      </w:pPr>
+    </w:p>
+    <w:p>
+      <w:pPr>
+        <w:rPr>
+          <w:rFonts w:cstheme="minorHAnsi"/>
+          <w:sz w:val="24"/>
+          <w:szCs w:val="24"/>
+        </w:rPr>
+      </w:pPr>
+      <w:r>
+        <w:rPr>
+          <w:rFonts w:cstheme="minorHAnsi"/>
+          <w:sz w:val="24"/>
+          <w:szCs w:val="24"/>
+        </w:rPr>
+        <w:t>Input Synthesis</w:t>
+      </w:r>
+    </w:p>
+    <w:p>
+      <w:pPr>
+        <w:rPr>
+          <w:rFonts w:cstheme="minorHAnsi"/>
+          <w:sz w:val="24"/>
+          <w:szCs w:val="24"/>
+        </w:rPr>
+      </w:pPr>
+      <w:r>
+        <w:rPr>
+          <w:rFonts w:cstheme="minorHAnsi"/>
+          <w:sz w:val="24"/>
+          <w:szCs w:val="24"/>
+        </w:rPr>
+        <w:t>Molecule Generation</w:t>
+      </w:r>
+    </w:p>
+    <w:p>
+      <w:pPr>
+        <w:rPr>
+          <w:rFonts w:cstheme="minorHAnsi"/>
+          <w:sz w:val="24"/>
+          <w:szCs w:val="24"/>
+        </w:rPr>
+      </w:pPr>
+      <w:r>
+        <w:rPr>
+          <w:rFonts w:cstheme="minorHAnsi"/>
+          <w:sz w:val="24"/>
+          <w:szCs w:val="24"/>
+        </w:rPr>
+        <w:t>Simulation</w:t>
+      </w:r>
+    </w:p>
+    <w:p>
+      <w:pPr>
+        <w:rPr>
+          <w:rFonts w:cstheme="minorHAnsi"/>
+          <w:sz w:val="24"/>
+          <w:szCs w:val="24"/>
+        </w:rPr>
+      </w:pPr>
+      <w:r>
+        <w:rPr>
+          <w:rFonts w:cstheme="minorHAnsi"/>
+          <w:sz w:val="24"/>
+          <w:szCs w:val="24"/>
+        </w:rPr>
+        <w:t>Synthesis Route Generation</w:t>
+      </w:r>
+    </w:p>
+    <w:p>
+      <w:pPr>
+        <w:rPr>
+          <w:rFonts w:cstheme="minorHAnsi"/>
+          <w:sz w:val="24"/>
+          <w:szCs w:val="24"/>
+        </w:rPr>
+      </w:pPr>
+      <w:r>
+        <w:rPr>
+          <w:rFonts w:cstheme="minorHAnsi"/>
+          <w:sz w:val="24"/>
+          <w:szCs w:val="24"/>
+        </w:rPr>
+        <w:t>Ranking</w:t>
+      </w:r>
+    </w:p>
+    <w:p>
+      <w:pPr>
+        <w:rPr>
+          <w:rFonts w:cstheme="minorHAnsi"/>
+          <w:sz w:val="24"/>
+          <w:szCs w:val="24"/>
+        </w:rPr>
+      </w:pPr>
+      <w:r>
+        <w:rPr>
+          <w:rFonts w:cstheme="minorHAnsi"/>
+          <w:sz w:val="24"/>
+          <w:szCs w:val="24"/>
+        </w:rPr>
+        <w:t>Analysis Profiles</w:t>
       </w:r>
     </w:p>
     <w:sectPr>
@@ -5587,4 +6405,16 @@
     </a:ext>
   </a:extLst>
 </a:theme>
+</file>
+
+<file path=customXml/item1.xml><?xml version="1.0" encoding="utf-8"?>
+<b:Sources xmlns:b="http://schemas.openxmlformats.org/officeDocument/2006/bibliography" xmlns="http://schemas.openxmlformats.org/officeDocument/2006/bibliography" SelectedStyle="\APASixthEditionOfficeOnline.xsl" StyleName="APA" Version="6"/>
+</file>
+
+<file path=customXml/itemProps1.xml><?xml version="1.0" encoding="utf-8"?>
+<ds:datastoreItem xmlns:ds="http://schemas.openxmlformats.org/officeDocument/2006/customXml" ds:itemID="{44C493E2-5C18-4A20-8D8A-FFB3E4AB2D34}">
+  <ds:schemaRefs>
+    <ds:schemaRef ds:uri="http://schemas.openxmlformats.org/officeDocument/2006/bibliography"/>
+  </ds:schemaRefs>
+</ds:datastoreItem>
 </file>
</xml_diff>